<commit_message>
in Az2 Report purpose and essential components are included
</commit_message>
<xml_diff>
--- a/Az2/gozAz/GozAz2.docx
+++ b/Az2/gozAz/GozAz2.docx
@@ -1072,87 +1072,509 @@
         <w:pStyle w:val="Heading1"/>
         <w:rPr>
           <w:rFonts w:cs="B Nazanin"/>
-          <w:rtl/>
-        </w:rPr>
-      </w:pPr>
-    </w:p>
+        </w:rPr>
+      </w:pPr>
+    </w:p>
+    <w:p/>
+    <w:p/>
+    <w:p/>
     <w:p>
       <w:pPr>
         <w:pStyle w:val="Heading1"/>
         <w:rPr>
+          <w:rFonts w:asciiTheme="minorHAnsi" w:eastAsiaTheme="minorHAnsi" w:hAnsiTheme="minorHAnsi" w:cstheme="minorBidi"/>
+          <w:color w:val="auto"/>
+          <w:sz w:val="22"/>
+          <w:szCs w:val="22"/>
+          <w:rtl/>
+        </w:rPr>
+      </w:pPr>
+    </w:p>
+    <w:p>
+      <w:pPr>
+        <w:rPr>
+          <w:rtl/>
+        </w:rPr>
+      </w:pPr>
+    </w:p>
+    <w:p>
+      <w:pPr>
+        <w:rPr>
+          <w:rtl/>
+        </w:rPr>
+      </w:pPr>
+    </w:p>
+    <w:p>
+      <w:pPr>
+        <w:rPr>
+          <w:rtl/>
+        </w:rPr>
+      </w:pPr>
+    </w:p>
+    <w:p>
+      <w:pPr>
+        <w:rPr>
+          <w:rtl/>
+        </w:rPr>
+      </w:pPr>
+    </w:p>
+    <w:p>
+      <w:pPr>
+        <w:rPr>
+          <w:rtl/>
+        </w:rPr>
+      </w:pPr>
+    </w:p>
+    <w:p>
+      <w:pPr>
+        <w:rPr>
+          <w:rtl/>
+        </w:rPr>
+      </w:pPr>
+    </w:p>
+    <w:p>
+      <w:pPr>
+        <w:rPr>
+          <w:rtl/>
+        </w:rPr>
+      </w:pPr>
+    </w:p>
+    <w:p/>
+    <w:p/>
+    <w:p>
+      <w:pPr>
+        <w:pStyle w:val="Heading1"/>
+        <w:rPr>
+          <w:rFonts w:cs="B Nazanin"/>
+        </w:rPr>
+      </w:pPr>
+      <w:r>
+        <w:rPr>
           <w:rFonts w:cs="B Nazanin" w:hint="cs"/>
+          <w:rtl/>
+        </w:rPr>
+        <w:lastRenderedPageBreak/>
+        <w:t>هدف آزمایش</w:t>
+      </w:r>
+      <w:bookmarkEnd w:id="0"/>
+    </w:p>
+    <w:p>
+      <w:pPr>
+        <w:rPr>
+          <w:rtl/>
         </w:rPr>
       </w:pPr>
       <w:r>
         <w:rPr>
           <w:rFonts w:cs="B Nazanin" w:hint="cs"/>
-          <w:rtl/>
-        </w:rPr>
-        <w:t>هدف آزمایش</w:t>
-      </w:r>
-      <w:bookmarkStart w:id="1" w:name="_GoBack"/>
-      <w:bookmarkEnd w:id="0"/>
+          <w:sz w:val="24"/>
+          <w:szCs w:val="24"/>
+          <w:rtl/>
+        </w:rPr>
+        <w:t>هدف در این آزمایش آشنایی با انواع شیفت رجیستر ها (چه طراحی و چه از پیش آماده) و کار با آنان بود.</w:t>
+      </w:r>
+    </w:p>
+    <w:p>
+      <w:pPr>
+        <w:rPr>
+          <w:rtl/>
+        </w:rPr>
+      </w:pPr>
+    </w:p>
+    <w:p>
+      <w:pPr>
+        <w:rPr>
+          <w:rtl/>
+        </w:rPr>
+      </w:pPr>
+    </w:p>
+    <w:p>
+      <w:pPr>
+        <w:rPr>
+          <w:rtl/>
+        </w:rPr>
+      </w:pPr>
+    </w:p>
+    <w:p>
+      <w:pPr>
+        <w:rPr>
+          <w:rtl/>
+        </w:rPr>
+      </w:pPr>
+    </w:p>
+    <w:p>
+      <w:pPr>
+        <w:rPr>
+          <w:rtl/>
+        </w:rPr>
+      </w:pPr>
+    </w:p>
+    <w:p>
+      <w:pPr>
+        <w:rPr>
+          <w:rtl/>
+        </w:rPr>
+      </w:pPr>
+    </w:p>
+    <w:p>
+      <w:pPr>
+        <w:rPr>
+          <w:rtl/>
+        </w:rPr>
+      </w:pPr>
+    </w:p>
+    <w:p>
+      <w:pPr>
+        <w:rPr>
+          <w:rtl/>
+        </w:rPr>
+      </w:pPr>
+    </w:p>
+    <w:p>
+      <w:pPr>
+        <w:rPr>
+          <w:rtl/>
+        </w:rPr>
+      </w:pPr>
+    </w:p>
+    <w:p>
+      <w:pPr>
+        <w:rPr>
+          <w:rtl/>
+        </w:rPr>
+      </w:pPr>
+    </w:p>
+    <w:p>
+      <w:pPr>
+        <w:rPr>
+          <w:rtl/>
+        </w:rPr>
+      </w:pPr>
+    </w:p>
+    <w:p>
+      <w:pPr>
+        <w:rPr>
+          <w:rtl/>
+        </w:rPr>
+      </w:pPr>
+    </w:p>
+    <w:p>
+      <w:pPr>
+        <w:rPr>
+          <w:rtl/>
+        </w:rPr>
+      </w:pPr>
+    </w:p>
+    <w:p>
+      <w:pPr>
+        <w:rPr>
+          <w:rtl/>
+        </w:rPr>
+      </w:pPr>
+    </w:p>
+    <w:p>
+      <w:pPr>
+        <w:rPr>
+          <w:rtl/>
+        </w:rPr>
+      </w:pPr>
+    </w:p>
+    <w:p>
+      <w:pPr>
+        <w:rPr>
+          <w:rtl/>
+        </w:rPr>
+      </w:pPr>
+    </w:p>
+    <w:p>
+      <w:pPr>
+        <w:rPr>
+          <w:rtl/>
+        </w:rPr>
+      </w:pPr>
+    </w:p>
+    <w:p>
+      <w:pPr>
+        <w:rPr>
+          <w:rtl/>
+        </w:rPr>
+      </w:pPr>
+    </w:p>
+    <w:p>
+      <w:pPr>
+        <w:rPr>
+          <w:rtl/>
+        </w:rPr>
+      </w:pPr>
+    </w:p>
+    <w:p/>
+    <w:p/>
+    <w:p/>
+    <w:p/>
+    <w:p/>
+    <w:p/>
+    <w:p>
+      <w:pPr>
+        <w:rPr>
+          <w:rFonts w:hint="cs"/>
+          <w:rtl/>
+        </w:rPr>
+      </w:pPr>
+    </w:p>
+    <w:p>
+      <w:pPr>
+        <w:pStyle w:val="Heading1"/>
+        <w:rPr>
+          <w:rFonts w:cs="B Nazanin"/>
+          <w:rtl/>
+        </w:rPr>
+      </w:pPr>
+      <w:bookmarkStart w:id="1" w:name="_Toc171706410"/>
+      <w:r>
+        <w:rPr>
+          <w:rFonts w:cs="B Nazanin" w:hint="cs"/>
+          <w:rtl/>
+        </w:rPr>
+        <w:lastRenderedPageBreak/>
+        <w:t>وسایل مورد نیاز</w:t>
+      </w:r>
       <w:bookmarkEnd w:id="1"/>
     </w:p>
     <w:p>
       <w:pPr>
+        <w:rPr>
+          <w:rFonts w:cs="B Nazanin" w:hint="cs"/>
+          <w:sz w:val="24"/>
+          <w:szCs w:val="24"/>
+          <w:rtl/>
+        </w:rPr>
+      </w:pPr>
+      <w:r>
+        <w:rPr>
+          <w:rFonts w:cs="B Nazanin" w:hint="cs"/>
+          <w:sz w:val="24"/>
+          <w:szCs w:val="24"/>
+          <w:rtl/>
+        </w:rPr>
+        <w:t>منبع تغذیه</w:t>
+      </w:r>
+    </w:p>
+    <w:p>
+      <w:pPr>
+        <w:rPr>
+          <w:rFonts w:asciiTheme="majorBidi" w:hAnsiTheme="majorBidi" w:cstheme="majorBidi"/>
+          <w:sz w:val="24"/>
+          <w:szCs w:val="24"/>
+          <w:rtl/>
+        </w:rPr>
+      </w:pPr>
+      <w:r>
+        <w:rPr>
+          <w:rFonts w:cs="B Nazanin" w:hint="cs"/>
+          <w:sz w:val="24"/>
+          <w:szCs w:val="24"/>
+          <w:rtl/>
+        </w:rPr>
+        <w:t>مولتی متر</w:t>
+      </w:r>
+    </w:p>
+    <w:p>
+      <w:pPr>
+        <w:rPr>
+          <w:rFonts w:asciiTheme="majorBidi" w:hAnsiTheme="majorBidi" w:cstheme="majorBidi"/>
+        </w:rPr>
+      </w:pPr>
+      <w:r>
+        <w:rPr>
+          <w:rFonts w:asciiTheme="majorBidi" w:hAnsiTheme="majorBidi" w:cstheme="majorBidi"/>
+        </w:rPr>
+        <w:t>Bread board</w:t>
+      </w:r>
+    </w:p>
+    <w:p>
+      <w:pPr>
+        <w:rPr>
+          <w:rFonts w:asciiTheme="majorBidi" w:hAnsiTheme="majorBidi" w:cstheme="majorBidi"/>
+        </w:rPr>
+      </w:pPr>
+      <w:r>
+        <w:rPr>
+          <w:rFonts w:asciiTheme="majorBidi" w:hAnsiTheme="majorBidi" w:cstheme="majorBidi"/>
+        </w:rPr>
+        <w:t>Push button</w:t>
+      </w:r>
+    </w:p>
+    <w:p>
+      <w:pPr>
+        <w:rPr>
+          <w:rFonts w:asciiTheme="majorBidi" w:hAnsiTheme="majorBidi" w:cstheme="majorBidi"/>
+        </w:rPr>
+      </w:pPr>
+      <w:r>
+        <w:rPr>
+          <w:rFonts w:asciiTheme="majorBidi" w:hAnsiTheme="majorBidi" w:cstheme="majorBidi"/>
+        </w:rPr>
+        <w:t>Switch</w:t>
+      </w:r>
+    </w:p>
+    <w:p>
+      <w:pPr>
+        <w:rPr>
+          <w:rFonts w:asciiTheme="majorBidi" w:hAnsiTheme="majorBidi" w:cstheme="majorBidi"/>
+        </w:rPr>
+      </w:pPr>
+      <w:r>
+        <w:rPr>
+          <w:rFonts w:asciiTheme="majorBidi" w:hAnsiTheme="majorBidi" w:cstheme="majorBidi"/>
+        </w:rPr>
+        <w:t>LED</w:t>
+      </w:r>
+    </w:p>
+    <w:p>
+      <w:pPr>
+        <w:rPr>
+          <w:rFonts w:asciiTheme="majorBidi" w:hAnsiTheme="majorBidi" w:cstheme="majorBidi"/>
+        </w:rPr>
+      </w:pPr>
+      <w:r>
+        <w:rPr>
+          <w:rFonts w:asciiTheme="majorBidi" w:hAnsiTheme="majorBidi" w:cstheme="majorBidi"/>
+        </w:rPr>
+        <w:t>Wires</w:t>
+      </w:r>
+    </w:p>
+    <w:p>
+      <w:pPr>
+        <w:rPr>
+          <w:rFonts w:asciiTheme="majorBidi" w:hAnsiTheme="majorBidi" w:cstheme="majorBidi"/>
+        </w:rPr>
+      </w:pPr>
+      <w:r>
+        <w:rPr>
+          <w:rFonts w:asciiTheme="majorBidi" w:hAnsiTheme="majorBidi" w:cstheme="majorBidi"/>
+        </w:rPr>
+        <w:t>Resistors (10k and 12)</w:t>
+      </w:r>
+    </w:p>
+    <w:p>
+      <w:pPr>
+        <w:rPr>
+          <w:rFonts w:asciiTheme="majorBidi" w:hAnsiTheme="majorBidi" w:cstheme="majorBidi"/>
+        </w:rPr>
+      </w:pPr>
+      <w:r>
+        <w:rPr>
+          <w:rFonts w:asciiTheme="majorBidi" w:hAnsiTheme="majorBidi" w:cstheme="majorBidi"/>
+        </w:rPr>
+        <w:t>AND Gate (IC 7408)</w:t>
+      </w:r>
+    </w:p>
+    <w:p>
+      <w:pPr>
+        <w:rPr>
+          <w:rFonts w:asciiTheme="majorBidi" w:hAnsiTheme="majorBidi" w:cstheme="majorBidi"/>
+        </w:rPr>
+      </w:pPr>
+      <w:r>
+        <w:rPr>
+          <w:rFonts w:asciiTheme="majorBidi" w:hAnsiTheme="majorBidi" w:cstheme="majorBidi"/>
+        </w:rPr>
+        <w:t>OR Gate (IC 7432)</w:t>
+      </w:r>
+    </w:p>
+    <w:p>
+      <w:pPr>
+        <w:rPr>
+          <w:rFonts w:asciiTheme="majorBidi" w:hAnsiTheme="majorBidi" w:cstheme="majorBidi"/>
+        </w:rPr>
+      </w:pPr>
+      <w:r>
+        <w:rPr>
+          <w:rFonts w:asciiTheme="majorBidi" w:hAnsiTheme="majorBidi" w:cstheme="majorBidi"/>
+        </w:rPr>
+        <w:t>XOR Gate (IC 7486)</w:t>
+      </w:r>
+    </w:p>
+    <w:p>
+      <w:pPr>
+        <w:rPr>
+          <w:rFonts w:asciiTheme="majorBidi" w:hAnsiTheme="majorBidi" w:cstheme="majorBidi"/>
+        </w:rPr>
+      </w:pPr>
+      <w:r>
+        <w:rPr>
+          <w:rFonts w:asciiTheme="majorBidi" w:hAnsiTheme="majorBidi" w:cstheme="majorBidi"/>
+        </w:rPr>
+        <w:t>D-FF Gate (IC 7474)</w:t>
+      </w:r>
+    </w:p>
+    <w:p>
+      <w:pPr>
+        <w:rPr>
+          <w:rFonts w:asciiTheme="majorBidi" w:hAnsiTheme="majorBidi" w:cstheme="majorBidi"/>
+        </w:rPr>
+      </w:pPr>
+      <w:r>
+        <w:rPr>
+          <w:rFonts w:asciiTheme="majorBidi" w:hAnsiTheme="majorBidi" w:cstheme="majorBidi"/>
+        </w:rPr>
+        <w:t>Shift Register (IC 7495)</w:t>
+      </w:r>
+    </w:p>
+    <w:p/>
+    <w:p/>
+    <w:p/>
+    <w:p/>
+    <w:p/>
+    <w:p/>
+    <w:p/>
+    <w:p/>
+    <w:p>
+      <w:bookmarkStart w:id="2" w:name="_GoBack"/>
+      <w:bookmarkEnd w:id="2"/>
+    </w:p>
+    <w:p>
+      <w:pPr>
         <w:pStyle w:val="Heading1"/>
         <w:rPr>
+          <w:rFonts w:cs="B Nazanin"/>
+          <w:rtl/>
+        </w:rPr>
+      </w:pPr>
+      <w:bookmarkStart w:id="3" w:name="_Toc171706411"/>
+      <w:r>
+        <w:rPr>
           <w:rFonts w:cs="B Nazanin" w:hint="cs"/>
           <w:rtl/>
         </w:rPr>
-      </w:pPr>
-      <w:bookmarkStart w:id="2" w:name="_Toc171706410"/>
+        <w:lastRenderedPageBreak/>
+        <w:t>شرح آزمایش</w:t>
+      </w:r>
+      <w:bookmarkEnd w:id="3"/>
+    </w:p>
+    <w:p>
+      <w:pPr>
+        <w:pStyle w:val="Heading1"/>
+        <w:rPr>
+          <w:rFonts w:cs="B Nazanin"/>
+          <w:rtl/>
+        </w:rPr>
+      </w:pPr>
+      <w:bookmarkStart w:id="4" w:name="_Toc171706412"/>
       <w:r>
         <w:rPr>
           <w:rFonts w:cs="B Nazanin" w:hint="cs"/>
           <w:rtl/>
         </w:rPr>
-        <w:t>وسایل مورد نیاز</w:t>
-      </w:r>
-      <w:bookmarkEnd w:id="2"/>
+        <w:t>نتایج مورد انتظار</w:t>
+      </w:r>
+      <w:bookmarkEnd w:id="4"/>
     </w:p>
     <w:p>
       <w:pPr>
         <w:pStyle w:val="Heading1"/>
         <w:rPr>
           <w:rFonts w:cs="B Nazanin"/>
-          <w:rtl/>
-        </w:rPr>
-      </w:pPr>
-      <w:bookmarkStart w:id="3" w:name="_Toc171706411"/>
-      <w:r>
-        <w:rPr>
-          <w:rFonts w:cs="B Nazanin" w:hint="cs"/>
-          <w:rtl/>
-        </w:rPr>
-        <w:t>شرح آزمایش</w:t>
-      </w:r>
-      <w:bookmarkEnd w:id="3"/>
-    </w:p>
-    <w:p>
-      <w:pPr>
-        <w:pStyle w:val="Heading1"/>
-        <w:rPr>
-          <w:rFonts w:cs="B Nazanin" w:hint="cs"/>
-          <w:rtl/>
-        </w:rPr>
-      </w:pPr>
-      <w:bookmarkStart w:id="4" w:name="_Toc171706412"/>
-      <w:r>
-        <w:rPr>
-          <w:rFonts w:cs="B Nazanin" w:hint="cs"/>
-          <w:rtl/>
-        </w:rPr>
-        <w:t>نتایج مورد انتظار</w:t>
-      </w:r>
-      <w:bookmarkEnd w:id="4"/>
-    </w:p>
-    <w:p>
-      <w:pPr>
-        <w:pStyle w:val="Heading1"/>
-        <w:rPr>
-          <w:rFonts w:cs="B Nazanin" w:hint="cs"/>
           <w:rtl/>
         </w:rPr>
       </w:pPr>
@@ -2294,7 +2716,7 @@
 </file>
 
 <file path=customXml/itemProps1.xml><?xml version="1.0" encoding="utf-8"?>
-<ds:datastoreItem xmlns:ds="http://schemas.openxmlformats.org/officeDocument/2006/customXml" ds:itemID="{DD6A70C4-CD93-4D7A-963E-477CFCC6414C}">
+<ds:datastoreItem xmlns:ds="http://schemas.openxmlformats.org/officeDocument/2006/customXml" ds:itemID="{F59396A4-F69B-449D-AFC0-8DA8B8DC63A1}">
   <ds:schemaRefs>
     <ds:schemaRef ds:uri="http://schemas.openxmlformats.org/officeDocument/2006/bibliography"/>
   </ds:schemaRefs>

</xml_diff>

<commit_message>
in Az2 Report explaining the order was complete
</commit_message>
<xml_diff>
--- a/Az2/gozAz/GozAz2.docx
+++ b/Az2/gozAz/GozAz2.docx
@@ -499,7 +499,7 @@
           <w:r>
             <w:fldChar w:fldCharType="separate"/>
           </w:r>
-          <w:hyperlink w:anchor="_Toc171706409" w:history="1">
+          <w:hyperlink w:anchor="_Toc171712189" w:history="1">
             <w:r>
               <w:rPr>
                 <w:rStyle w:val="Hyperlink"/>
@@ -546,7 +546,7 @@
                 <w:noProof/>
                 <w:webHidden/>
               </w:rPr>
-              <w:instrText xml:space="preserve"> PAGEREF _Toc171706409 \h </w:instrText>
+              <w:instrText xml:space="preserve"> PAGEREF _Toc171712189 \h </w:instrText>
             </w:r>
             <w:r>
               <w:rPr>
@@ -566,7 +566,7 @@
                 <w:noProof/>
                 <w:webHidden/>
               </w:rPr>
-              <w:t>2</w:t>
+              <w:t>3</w:t>
             </w:r>
             <w:r>
               <w:rPr>
@@ -586,7 +586,7 @@
               <w:lang w:bidi="ar-SA"/>
             </w:rPr>
           </w:pPr>
-          <w:hyperlink w:anchor="_Toc171706410" w:history="1">
+          <w:hyperlink w:anchor="_Toc171712190" w:history="1">
             <w:r>
               <w:rPr>
                 <w:rStyle w:val="Hyperlink"/>
@@ -660,7 +660,7 @@
                 <w:noProof/>
                 <w:webHidden/>
               </w:rPr>
-              <w:instrText xml:space="preserve"> PAGEREF _Toc171706410 \h </w:instrText>
+              <w:instrText xml:space="preserve"> PAGEREF _Toc171712190 \h </w:instrText>
             </w:r>
             <w:r>
               <w:rPr>
@@ -680,7 +680,7 @@
                 <w:noProof/>
                 <w:webHidden/>
               </w:rPr>
-              <w:t>2</w:t>
+              <w:t>4</w:t>
             </w:r>
             <w:r>
               <w:rPr>
@@ -700,7 +700,7 @@
               <w:lang w:bidi="ar-SA"/>
             </w:rPr>
           </w:pPr>
-          <w:hyperlink w:anchor="_Toc171706411" w:history="1">
+          <w:hyperlink w:anchor="_Toc171712191" w:history="1">
             <w:r>
               <w:rPr>
                 <w:rStyle w:val="Hyperlink"/>
@@ -747,7 +747,7 @@
                 <w:noProof/>
                 <w:webHidden/>
               </w:rPr>
-              <w:instrText xml:space="preserve"> PAGEREF _Toc171706411 \h </w:instrText>
+              <w:instrText xml:space="preserve"> PAGEREF _Toc171712191 \h </w:instrText>
             </w:r>
             <w:r>
               <w:rPr>
@@ -767,7 +767,201 @@
                 <w:noProof/>
                 <w:webHidden/>
               </w:rPr>
-              <w:t>2</w:t>
+              <w:t>5</w:t>
+            </w:r>
+            <w:r>
+              <w:rPr>
+                <w:noProof/>
+                <w:webHidden/>
+              </w:rPr>
+              <w:fldChar w:fldCharType="end"/>
+            </w:r>
+          </w:hyperlink>
+        </w:p>
+        <w:p>
+          <w:pPr>
+            <w:pStyle w:val="TOC2"/>
+            <w:tabs>
+              <w:tab w:val="right" w:leader="dot" w:pos="9350"/>
+            </w:tabs>
+            <w:rPr>
+              <w:rFonts w:eastAsiaTheme="minorEastAsia"/>
+              <w:noProof/>
+              <w:lang w:bidi="ar-SA"/>
+            </w:rPr>
+          </w:pPr>
+          <w:hyperlink w:anchor="_Toc171712192" w:history="1">
+            <w:r>
+              <w:rPr>
+                <w:rStyle w:val="Hyperlink"/>
+                <w:noProof/>
+                <w:rtl/>
+              </w:rPr>
+              <w:t>آزما</w:t>
+            </w:r>
+            <w:r>
+              <w:rPr>
+                <w:rStyle w:val="Hyperlink"/>
+                <w:rFonts w:hint="cs"/>
+                <w:noProof/>
+                <w:rtl/>
+              </w:rPr>
+              <w:t>ی</w:t>
+            </w:r>
+            <w:r>
+              <w:rPr>
+                <w:rStyle w:val="Hyperlink"/>
+                <w:rFonts w:hint="eastAsia"/>
+                <w:noProof/>
+                <w:rtl/>
+              </w:rPr>
+              <w:t>ش</w:t>
+            </w:r>
+            <w:r>
+              <w:rPr>
+                <w:rStyle w:val="Hyperlink"/>
+                <w:noProof/>
+                <w:rtl/>
+              </w:rPr>
+              <w:t xml:space="preserve"> اول</w:t>
+            </w:r>
+            <w:r>
+              <w:rPr>
+                <w:noProof/>
+                <w:webHidden/>
+              </w:rPr>
+              <w:tab/>
+            </w:r>
+            <w:r>
+              <w:rPr>
+                <w:noProof/>
+                <w:webHidden/>
+              </w:rPr>
+              <w:fldChar w:fldCharType="begin"/>
+            </w:r>
+            <w:r>
+              <w:rPr>
+                <w:noProof/>
+                <w:webHidden/>
+              </w:rPr>
+              <w:instrText xml:space="preserve"> PAGEREF _Toc171712192 \h </w:instrText>
+            </w:r>
+            <w:r>
+              <w:rPr>
+                <w:noProof/>
+                <w:webHidden/>
+              </w:rPr>
+            </w:r>
+            <w:r>
+              <w:rPr>
+                <w:noProof/>
+                <w:webHidden/>
+              </w:rPr>
+              <w:fldChar w:fldCharType="separate"/>
+            </w:r>
+            <w:r>
+              <w:rPr>
+                <w:noProof/>
+                <w:webHidden/>
+              </w:rPr>
+              <w:t>5</w:t>
+            </w:r>
+            <w:r>
+              <w:rPr>
+                <w:noProof/>
+                <w:webHidden/>
+              </w:rPr>
+              <w:fldChar w:fldCharType="end"/>
+            </w:r>
+          </w:hyperlink>
+        </w:p>
+        <w:p>
+          <w:pPr>
+            <w:pStyle w:val="TOC2"/>
+            <w:tabs>
+              <w:tab w:val="right" w:leader="dot" w:pos="9350"/>
+            </w:tabs>
+            <w:rPr>
+              <w:rFonts w:eastAsiaTheme="minorEastAsia"/>
+              <w:noProof/>
+              <w:lang w:bidi="ar-SA"/>
+            </w:rPr>
+          </w:pPr>
+          <w:hyperlink w:anchor="_Toc171712193" w:history="1">
+            <w:r>
+              <w:rPr>
+                <w:rStyle w:val="Hyperlink"/>
+                <w:noProof/>
+                <w:rtl/>
+              </w:rPr>
+              <w:t>آزما</w:t>
+            </w:r>
+            <w:r>
+              <w:rPr>
+                <w:rStyle w:val="Hyperlink"/>
+                <w:rFonts w:hint="cs"/>
+                <w:noProof/>
+                <w:rtl/>
+              </w:rPr>
+              <w:t>ی</w:t>
+            </w:r>
+            <w:r>
+              <w:rPr>
+                <w:rStyle w:val="Hyperlink"/>
+                <w:rFonts w:hint="eastAsia"/>
+                <w:noProof/>
+                <w:rtl/>
+              </w:rPr>
+              <w:t>ش</w:t>
+            </w:r>
+            <w:r>
+              <w:rPr>
+                <w:rStyle w:val="Hyperlink"/>
+                <w:noProof/>
+                <w:rtl/>
+              </w:rPr>
+              <w:t xml:space="preserve"> دوم</w:t>
+            </w:r>
+            <w:r>
+              <w:rPr>
+                <w:noProof/>
+                <w:webHidden/>
+              </w:rPr>
+              <w:tab/>
+            </w:r>
+            <w:r>
+              <w:rPr>
+                <w:noProof/>
+                <w:webHidden/>
+              </w:rPr>
+              <w:fldChar w:fldCharType="begin"/>
+            </w:r>
+            <w:r>
+              <w:rPr>
+                <w:noProof/>
+                <w:webHidden/>
+              </w:rPr>
+              <w:instrText xml:space="preserve"> PAGEREF _Toc171712193 \h </w:instrText>
+            </w:r>
+            <w:r>
+              <w:rPr>
+                <w:noProof/>
+                <w:webHidden/>
+              </w:rPr>
+            </w:r>
+            <w:r>
+              <w:rPr>
+                <w:noProof/>
+                <w:webHidden/>
+              </w:rPr>
+              <w:fldChar w:fldCharType="separate"/>
+            </w:r>
+            <w:r>
+              <w:rPr>
+                <w:noProof/>
+                <w:webHidden/>
+              </w:rPr>
+              <w:t>5</w:t>
             </w:r>
             <w:r>
               <w:rPr>
@@ -787,7 +981,7 @@
               <w:lang w:bidi="ar-SA"/>
             </w:rPr>
           </w:pPr>
-          <w:hyperlink w:anchor="_Toc171706412" w:history="1">
+          <w:hyperlink w:anchor="_Toc171712194" w:history="1">
             <w:r>
               <w:rPr>
                 <w:rStyle w:val="Hyperlink"/>
@@ -843,7 +1037,7 @@
                 <w:noProof/>
                 <w:webHidden/>
               </w:rPr>
-              <w:instrText xml:space="preserve"> PAGEREF _Toc171706412 \h </w:instrText>
+              <w:instrText xml:space="preserve"> PAGEREF _Toc171712194 \h </w:instrText>
             </w:r>
             <w:r>
               <w:rPr>
@@ -863,7 +1057,7 @@
                 <w:noProof/>
                 <w:webHidden/>
               </w:rPr>
-              <w:t>2</w:t>
+              <w:t>5</w:t>
             </w:r>
             <w:r>
               <w:rPr>
@@ -883,7 +1077,7 @@
               <w:lang w:bidi="ar-SA"/>
             </w:rPr>
           </w:pPr>
-          <w:hyperlink w:anchor="_Toc171706413" w:history="1">
+          <w:hyperlink w:anchor="_Toc171712195" w:history="1">
             <w:r>
               <w:rPr>
                 <w:rStyle w:val="Hyperlink"/>
@@ -912,7 +1106,7 @@
                 <w:noProof/>
                 <w:webHidden/>
               </w:rPr>
-              <w:instrText xml:space="preserve"> PAGEREF _Toc171706413 \h </w:instrText>
+              <w:instrText xml:space="preserve"> PAGEREF _Toc171712195 \h </w:instrText>
             </w:r>
             <w:r>
               <w:rPr>
@@ -932,7 +1126,7 @@
                 <w:noProof/>
                 <w:webHidden/>
               </w:rPr>
-              <w:t>2</w:t>
+              <w:t>5</w:t>
             </w:r>
             <w:r>
               <w:rPr>
@@ -952,7 +1146,7 @@
               <w:lang w:bidi="ar-SA"/>
             </w:rPr>
           </w:pPr>
-          <w:hyperlink w:anchor="_Toc171706414" w:history="1">
+          <w:hyperlink w:anchor="_Toc171712196" w:history="1">
             <w:r>
               <w:rPr>
                 <w:rStyle w:val="Hyperlink"/>
@@ -999,7 +1193,7 @@
                 <w:noProof/>
                 <w:webHidden/>
               </w:rPr>
-              <w:instrText xml:space="preserve"> PAGEREF _Toc171706414 \h </w:instrText>
+              <w:instrText xml:space="preserve"> PAGEREF _Toc171712196 \h </w:instrText>
             </w:r>
             <w:r>
               <w:rPr>
@@ -1019,7 +1213,7 @@
                 <w:noProof/>
                 <w:webHidden/>
               </w:rPr>
-              <w:t>2</w:t>
+              <w:t>5</w:t>
             </w:r>
             <w:r>
               <w:rPr>
@@ -1056,7 +1250,6 @@
           <w:rtl/>
         </w:rPr>
       </w:pPr>
-      <w:bookmarkStart w:id="0" w:name="_Toc171706409"/>
     </w:p>
     <w:p>
       <w:pPr>
@@ -1148,6 +1341,7 @@
           <w:rFonts w:cs="B Nazanin"/>
         </w:rPr>
       </w:pPr>
+      <w:bookmarkStart w:id="0" w:name="_Toc171712189"/>
       <w:r>
         <w:rPr>
           <w:rFonts w:cs="B Nazanin" w:hint="cs"/>
@@ -1329,7 +1523,7 @@
           <w:rtl/>
         </w:rPr>
       </w:pPr>
-      <w:bookmarkStart w:id="1" w:name="_Toc171706410"/>
+      <w:bookmarkStart w:id="1" w:name="_Toc171712190"/>
       <w:r>
         <w:rPr>
           <w:rFonts w:cs="B Nazanin" w:hint="cs"/>
@@ -1529,10 +1723,10 @@
     <w:p/>
     <w:p/>
     <w:p/>
-    <w:p>
-      <w:bookmarkStart w:id="2" w:name="_GoBack"/>
-      <w:bookmarkEnd w:id="2"/>
-    </w:p>
+    <w:p/>
+    <w:p/>
+    <w:p/>
+    <w:p/>
     <w:p>
       <w:pPr>
         <w:pStyle w:val="Heading1"/>
@@ -1541,7 +1735,7 @@
           <w:rtl/>
         </w:rPr>
       </w:pPr>
-      <w:bookmarkStart w:id="3" w:name="_Toc171706411"/>
+      <w:bookmarkStart w:id="2" w:name="_Toc171712191"/>
       <w:r>
         <w:rPr>
           <w:rFonts w:cs="B Nazanin" w:hint="cs"/>
@@ -1550,25 +1744,529 @@
         <w:lastRenderedPageBreak/>
         <w:t>شرح آزمایش</w:t>
       </w:r>
+      <w:bookmarkEnd w:id="2"/>
+    </w:p>
+    <w:p>
+      <w:pPr>
+        <w:pStyle w:val="Heading1"/>
+        <w:rPr>
+          <w:rFonts w:cs="B Nazanin"/>
+          <w:sz w:val="28"/>
+          <w:szCs w:val="28"/>
+        </w:rPr>
+      </w:pPr>
+      <w:bookmarkStart w:id="3" w:name="_Toc171712192"/>
+      <w:r>
+        <w:rPr>
+          <w:rFonts w:cs="B Nazanin" w:hint="cs"/>
+          <w:sz w:val="28"/>
+          <w:szCs w:val="28"/>
+          <w:rtl/>
+        </w:rPr>
+        <w:t>آزمایش اول</w:t>
+      </w:r>
       <w:bookmarkEnd w:id="3"/>
     </w:p>
     <w:p>
       <w:pPr>
+        <w:rPr>
+          <w:rFonts w:cs="B Nazanin"/>
+          <w:sz w:val="24"/>
+          <w:szCs w:val="24"/>
+        </w:rPr>
+      </w:pPr>
+      <w:r>
+        <w:rPr>
+          <w:rFonts w:cs="B Nazanin" w:hint="cs"/>
+          <w:sz w:val="24"/>
+          <w:szCs w:val="24"/>
+          <w:rtl/>
+        </w:rPr>
+        <w:t>الف)</w:t>
+      </w:r>
+      <w:r>
+        <w:rPr>
+          <w:rFonts w:cs="B Nazanin"/>
+          <w:sz w:val="24"/>
+          <w:szCs w:val="24"/>
+        </w:rPr>
+        <w:t xml:space="preserve"> </w:t>
+      </w:r>
+      <w:r>
+        <w:rPr>
+          <w:rFonts w:cs="B Nazanin"/>
+          <w:sz w:val="24"/>
+          <w:szCs w:val="24"/>
+          <w:rtl/>
+        </w:rPr>
+        <w:t>مطابق شك</w:t>
+      </w:r>
+      <w:bookmarkStart w:id="4" w:name="_GoBack"/>
+      <w:bookmarkEnd w:id="4"/>
+      <w:r>
+        <w:rPr>
+          <w:rFonts w:cs="B Nazanin"/>
+          <w:sz w:val="24"/>
+          <w:szCs w:val="24"/>
+          <w:rtl/>
+        </w:rPr>
+        <w:t xml:space="preserve">ل ۶ یک شیفت رجیستر با قابلیت بارگذاری موازی بسازید. در این آزمایش، ورودی </w:t>
+      </w:r>
+      <w:r>
+        <w:rPr>
+          <w:rFonts w:cs="B Nazanin"/>
+          <w:sz w:val="24"/>
+          <w:szCs w:val="24"/>
+        </w:rPr>
+        <w:t xml:space="preserve">clock </w:t>
+      </w:r>
+      <w:r>
+        <w:rPr>
+          <w:rFonts w:cs="B Nazanin"/>
+          <w:sz w:val="24"/>
+          <w:szCs w:val="24"/>
+          <w:rtl/>
+        </w:rPr>
+        <w:t>را با یک کلید از نوع</w:t>
+      </w:r>
+      <w:r>
+        <w:rPr>
+          <w:rFonts w:cs="B Nazanin"/>
+          <w:sz w:val="24"/>
+          <w:szCs w:val="24"/>
+        </w:rPr>
+        <w:t xml:space="preserve"> button push </w:t>
+      </w:r>
+      <w:r>
+        <w:rPr>
+          <w:rFonts w:cs="B Nazanin"/>
+          <w:sz w:val="24"/>
+          <w:szCs w:val="24"/>
+          <w:rtl/>
+        </w:rPr>
+        <w:t>به مدار میدهید تا بتوان عملكرد مدار را با ورودیهای مختلف سنجید. این مدار، یک ورودی کنترلکننده به نام</w:t>
+      </w:r>
+      <w:r>
+        <w:rPr>
+          <w:rFonts w:cs="B Nazanin"/>
+          <w:sz w:val="24"/>
+          <w:szCs w:val="24"/>
+        </w:rPr>
+        <w:t xml:space="preserve"> Mode </w:t>
+      </w:r>
+      <w:r>
+        <w:rPr>
+          <w:rFonts w:cs="B Nazanin"/>
+          <w:sz w:val="24"/>
+          <w:szCs w:val="24"/>
+          <w:rtl/>
+        </w:rPr>
+        <w:t>دارد که اگر یک باشد، ورودیهای</w:t>
+      </w:r>
+      <w:r>
+        <w:rPr>
+          <w:rFonts w:cs="B Nazanin"/>
+          <w:sz w:val="24"/>
+          <w:szCs w:val="24"/>
+        </w:rPr>
+        <w:t xml:space="preserve"> A </w:t>
+      </w:r>
+      <w:r>
+        <w:rPr>
+          <w:rFonts w:cs="B Nazanin"/>
+          <w:sz w:val="24"/>
+          <w:szCs w:val="24"/>
+          <w:rtl/>
+        </w:rPr>
+        <w:t>تا</w:t>
+      </w:r>
+      <w:r>
+        <w:rPr>
+          <w:rFonts w:cs="B Nazanin"/>
+          <w:sz w:val="24"/>
+          <w:szCs w:val="24"/>
+        </w:rPr>
+        <w:t xml:space="preserve"> D</w:t>
+      </w:r>
+      <w:r>
+        <w:rPr>
+          <w:rFonts w:cs="B Nazanin"/>
+          <w:sz w:val="24"/>
+          <w:szCs w:val="24"/>
+          <w:rtl/>
+        </w:rPr>
+        <w:t>، همزمان و به طور موازی وارد شیفترجیستر میشود و اگر صفر باشد، یک شیفت به باال انجام میشود و ورودی</w:t>
+      </w:r>
+      <w:r>
+        <w:rPr>
+          <w:rFonts w:cs="B Nazanin"/>
+          <w:sz w:val="24"/>
+          <w:szCs w:val="24"/>
+        </w:rPr>
+        <w:t xml:space="preserve"> Sin </w:t>
+      </w:r>
+      <w:r>
+        <w:rPr>
+          <w:rFonts w:cs="B Nazanin"/>
+          <w:sz w:val="24"/>
+          <w:szCs w:val="24"/>
+          <w:rtl/>
+        </w:rPr>
+        <w:t>وارد فلیپفالپ</w:t>
+      </w:r>
+      <w:r>
+        <w:rPr>
+          <w:rFonts w:cs="B Nazanin"/>
+          <w:sz w:val="24"/>
+          <w:szCs w:val="24"/>
+        </w:rPr>
+        <w:t xml:space="preserve"> A </w:t>
+      </w:r>
+      <w:r>
+        <w:rPr>
+          <w:rFonts w:cs="B Nazanin"/>
+          <w:sz w:val="24"/>
+          <w:szCs w:val="24"/>
+          <w:rtl/>
+        </w:rPr>
+        <w:t>میشود</w:t>
+      </w:r>
+    </w:p>
+    <w:p>
+      <w:pPr>
+        <w:rPr>
+          <w:rFonts w:cs="B Nazanin"/>
+          <w:sz w:val="24"/>
+          <w:szCs w:val="24"/>
+        </w:rPr>
+      </w:pPr>
+      <w:r>
+        <w:rPr>
+          <w:rFonts w:cs="B Nazanin" w:hint="cs"/>
+          <w:sz w:val="24"/>
+          <w:szCs w:val="24"/>
+          <w:rtl/>
+        </w:rPr>
+        <w:t>ب)</w:t>
+      </w:r>
+      <w:r>
+        <w:rPr>
+          <w:rFonts w:cs="B Nazanin"/>
+          <w:sz w:val="24"/>
+          <w:szCs w:val="24"/>
+          <w:rtl/>
+        </w:rPr>
+        <w:t>با اعمال ورودیهای مناسب، مقدار اولیه 1010 را در شیفت رجیستر ذخیره کنید</w:t>
+      </w:r>
+    </w:p>
+    <w:p>
+      <w:pPr>
+        <w:rPr>
+          <w:rFonts w:cs="B Nazanin"/>
+          <w:sz w:val="24"/>
+          <w:szCs w:val="24"/>
+        </w:rPr>
+      </w:pPr>
+      <w:r>
+        <w:rPr>
+          <w:rFonts w:cs="B Nazanin" w:hint="cs"/>
+          <w:sz w:val="24"/>
+          <w:szCs w:val="24"/>
+          <w:rtl/>
+        </w:rPr>
+        <w:t xml:space="preserve">ج) </w:t>
+      </w:r>
+      <w:r>
+        <w:rPr>
+          <w:rFonts w:cs="B Nazanin"/>
+          <w:sz w:val="24"/>
+          <w:szCs w:val="24"/>
+        </w:rPr>
+        <w:t xml:space="preserve"> </w:t>
+      </w:r>
+      <w:r>
+        <w:rPr>
+          <w:rFonts w:cs="B Nazanin"/>
+          <w:sz w:val="24"/>
+          <w:szCs w:val="24"/>
+          <w:rtl/>
+        </w:rPr>
+        <w:t>با فرض اینكه فلیپفالپ</w:t>
+      </w:r>
+      <w:r>
+        <w:rPr>
+          <w:rFonts w:cs="B Nazanin"/>
+          <w:sz w:val="24"/>
+          <w:szCs w:val="24"/>
+        </w:rPr>
+        <w:t xml:space="preserve"> A </w:t>
+      </w:r>
+      <w:r>
+        <w:rPr>
+          <w:rFonts w:cs="B Nazanin"/>
+          <w:sz w:val="24"/>
+          <w:szCs w:val="24"/>
+          <w:rtl/>
+        </w:rPr>
+        <w:t>حاوی بیت پرارزش باشد، با قرار دادن کلیدهای</w:t>
+      </w:r>
+      <w:r>
+        <w:rPr>
+          <w:rFonts w:cs="B Nazanin"/>
+          <w:sz w:val="24"/>
+          <w:szCs w:val="24"/>
+        </w:rPr>
+        <w:t xml:space="preserve"> Mode </w:t>
+      </w:r>
+      <w:r>
+        <w:rPr>
+          <w:rFonts w:cs="B Nazanin"/>
+          <w:sz w:val="24"/>
+          <w:szCs w:val="24"/>
+          <w:rtl/>
+        </w:rPr>
+        <w:t>و</w:t>
+      </w:r>
+      <w:r>
+        <w:rPr>
+          <w:rFonts w:cs="B Nazanin"/>
+          <w:sz w:val="24"/>
+          <w:szCs w:val="24"/>
+        </w:rPr>
+        <w:t xml:space="preserve"> Sin</w:t>
+      </w:r>
+      <w:r>
+        <w:rPr>
+          <w:rFonts w:cs="B Nazanin"/>
+          <w:sz w:val="24"/>
+          <w:szCs w:val="24"/>
+          <w:rtl/>
+        </w:rPr>
+        <w:t>، شیفترجیستری با قابلیت شیفت به راست بسازید</w:t>
+      </w:r>
+    </w:p>
+    <w:p>
+      <w:pPr>
+        <w:rPr>
+          <w:rFonts w:cs="B Nazanin"/>
+          <w:sz w:val="24"/>
+          <w:szCs w:val="24"/>
+          <w:rtl/>
+        </w:rPr>
+      </w:pPr>
+      <w:r>
+        <w:rPr>
+          <w:rFonts w:cs="B Nazanin" w:hint="cs"/>
+          <w:sz w:val="24"/>
+          <w:szCs w:val="24"/>
+          <w:rtl/>
+        </w:rPr>
+        <w:t xml:space="preserve">د) </w:t>
+      </w:r>
+      <w:r>
+        <w:rPr>
+          <w:rFonts w:cs="B Nazanin"/>
+          <w:sz w:val="24"/>
+          <w:szCs w:val="24"/>
+          <w:rtl/>
+        </w:rPr>
+        <w:t xml:space="preserve">با اعمال تغییرات الزم، مدار را به یک شیفترجیستر دوطرفه </w:t>
+      </w:r>
+      <w:r>
+        <w:rPr>
+          <w:rFonts w:cs="B Nazanin"/>
+          <w:sz w:val="24"/>
+          <w:szCs w:val="24"/>
+        </w:rPr>
+        <w:t>)</w:t>
+      </w:r>
+      <w:r>
+        <w:rPr>
+          <w:rFonts w:cs="B Nazanin"/>
+          <w:sz w:val="24"/>
+          <w:szCs w:val="24"/>
+          <w:rtl/>
+        </w:rPr>
+        <w:t>بدون قابلیت بارگذاری موازی</w:t>
+      </w:r>
+      <w:r>
+        <w:rPr>
+          <w:rFonts w:cs="B Nazanin"/>
+          <w:sz w:val="24"/>
+          <w:szCs w:val="24"/>
+        </w:rPr>
+        <w:t>(</w:t>
+      </w:r>
+      <w:r>
+        <w:rPr>
+          <w:rFonts w:cs="B Nazanin"/>
+          <w:sz w:val="24"/>
+          <w:szCs w:val="24"/>
+          <w:rtl/>
+        </w:rPr>
+        <w:t xml:space="preserve"> تبدیل کنید، به این ترتیب که اگر 0</w:t>
+      </w:r>
+      <w:r>
+        <w:rPr>
+          <w:rFonts w:cs="B Nazanin"/>
+          <w:sz w:val="24"/>
+          <w:szCs w:val="24"/>
+        </w:rPr>
+        <w:t>=Mode</w:t>
+      </w:r>
+      <w:r>
+        <w:rPr>
+          <w:rFonts w:cs="B Nazanin"/>
+          <w:sz w:val="24"/>
+          <w:szCs w:val="24"/>
+          <w:rtl/>
+        </w:rPr>
+        <w:t>، شیفت به راست و اگر 1</w:t>
+      </w:r>
+      <w:r>
+        <w:rPr>
+          <w:rFonts w:cs="B Nazanin"/>
+          <w:sz w:val="24"/>
+          <w:szCs w:val="24"/>
+        </w:rPr>
+        <w:t>=Mode</w:t>
+      </w:r>
+      <w:r>
+        <w:rPr>
+          <w:rFonts w:cs="B Nazanin"/>
+          <w:sz w:val="24"/>
+          <w:szCs w:val="24"/>
+          <w:rtl/>
+        </w:rPr>
+        <w:t>، شیفت به چپ انجام شود</w:t>
+      </w:r>
+      <w:r>
+        <w:rPr>
+          <w:rFonts w:cs="B Nazanin"/>
+          <w:sz w:val="24"/>
+          <w:szCs w:val="24"/>
+        </w:rPr>
+        <w:t>.</w:t>
+      </w:r>
+    </w:p>
+    <w:p>
+      <w:pPr>
         <w:pStyle w:val="Heading1"/>
         <w:rPr>
           <w:rFonts w:cs="B Nazanin"/>
-          <w:rtl/>
-        </w:rPr>
-      </w:pPr>
-      <w:bookmarkStart w:id="4" w:name="_Toc171706412"/>
+          <w:sz w:val="28"/>
+          <w:szCs w:val="28"/>
+          <w:rtl/>
+        </w:rPr>
+      </w:pPr>
+      <w:bookmarkStart w:id="5" w:name="_Toc171712193"/>
       <w:r>
         <w:rPr>
           <w:rFonts w:cs="B Nazanin" w:hint="cs"/>
+          <w:sz w:val="28"/>
+          <w:szCs w:val="28"/>
+          <w:rtl/>
+        </w:rPr>
+        <w:t>آزمایش دوم</w:t>
+      </w:r>
+      <w:bookmarkEnd w:id="5"/>
+    </w:p>
+    <w:p>
+      <w:pPr>
+        <w:rPr>
+          <w:rFonts w:cs="B Nazanin"/>
+          <w:sz w:val="24"/>
+          <w:szCs w:val="24"/>
+          <w:rtl/>
+        </w:rPr>
+      </w:pPr>
+      <w:r>
+        <w:rPr>
+          <w:rFonts w:cs="B Nazanin" w:hint="cs"/>
+          <w:sz w:val="24"/>
+          <w:szCs w:val="24"/>
+          <w:rtl/>
+        </w:rPr>
+        <w:t xml:space="preserve">الف) </w:t>
+      </w:r>
+      <w:r>
+        <w:rPr>
+          <w:rFonts w:cs="B Nazanin"/>
+          <w:sz w:val="24"/>
+          <w:szCs w:val="24"/>
+          <w:rtl/>
+        </w:rPr>
+        <w:t>با استفاده از تراشه 7495 یک شیفترجیستر با قابلیت شیفت به راست و بارگذاری موازی بسازید</w:t>
+      </w:r>
+    </w:p>
+    <w:p>
+      <w:pPr>
+        <w:rPr>
+          <w:rFonts w:cs="B Nazanin"/>
+          <w:sz w:val="24"/>
+          <w:szCs w:val="24"/>
+          <w:rtl/>
+        </w:rPr>
+      </w:pPr>
+      <w:r>
+        <w:rPr>
+          <w:rFonts w:cs="B Nazanin" w:hint="cs"/>
+          <w:sz w:val="24"/>
+          <w:szCs w:val="24"/>
+          <w:rtl/>
+        </w:rPr>
+        <w:t>ب)</w:t>
+      </w:r>
+      <w:r>
+        <w:rPr>
+          <w:rFonts w:cs="B Nazanin"/>
+          <w:sz w:val="24"/>
+          <w:szCs w:val="24"/>
+        </w:rPr>
+        <w:t xml:space="preserve"> </w:t>
+      </w:r>
+      <w:r>
+        <w:rPr>
+          <w:rFonts w:cs="B Nazanin"/>
+          <w:sz w:val="24"/>
+          <w:szCs w:val="24"/>
+          <w:rtl/>
+        </w:rPr>
+        <w:t>با اضافه کردن گیتهای الزم به شیفترجیستری که در بند قبل ساختید، مداری طراحی کنید که بتواند رشتههای ،1101 ،1110 0010 و 0001 را شناسایی کند. مدار باید دائما به دنبال هر کدام از این رشتهها بگردد و به محض مشاهده یكی از آنها، خروجی یک تولید کند</w:t>
+      </w:r>
+      <w:r>
+        <w:rPr>
+          <w:rFonts w:cs="B Nazanin"/>
+          <w:sz w:val="24"/>
+          <w:szCs w:val="24"/>
+        </w:rPr>
+        <w:t>.</w:t>
+      </w:r>
+    </w:p>
+    <w:p>
+      <w:pPr>
+        <w:pStyle w:val="Heading1"/>
+        <w:rPr>
+          <w:rFonts w:cs="B Nazanin"/>
+          <w:rtl/>
+        </w:rPr>
+      </w:pPr>
+      <w:bookmarkStart w:id="6" w:name="_Toc171712194"/>
+      <w:r>
+        <w:rPr>
+          <w:rFonts w:cs="B Nazanin" w:hint="cs"/>
           <w:rtl/>
         </w:rPr>
         <w:t>نتایج مورد انتظار</w:t>
       </w:r>
-      <w:bookmarkEnd w:id="4"/>
+      <w:bookmarkEnd w:id="6"/>
+    </w:p>
+    <w:p>
+      <w:pPr>
+        <w:rPr>
+          <w:rtl/>
+        </w:rPr>
+      </w:pPr>
     </w:p>
     <w:p>
       <w:pPr>
@@ -1578,7 +2276,7 @@
           <w:rtl/>
         </w:rPr>
       </w:pPr>
-      <w:bookmarkStart w:id="5" w:name="_Toc171706413"/>
+      <w:bookmarkStart w:id="7" w:name="_Toc171712195"/>
       <w:r>
         <w:rPr>
           <w:rFonts w:cs="B Nazanin" w:hint="cs"/>
@@ -1586,7 +2284,7 @@
         </w:rPr>
         <w:t>چالش ها</w:t>
       </w:r>
-      <w:bookmarkEnd w:id="5"/>
+      <w:bookmarkEnd w:id="7"/>
     </w:p>
     <w:p>
       <w:pPr>
@@ -1596,7 +2294,7 @@
           <w:rtl/>
         </w:rPr>
       </w:pPr>
-      <w:bookmarkStart w:id="6" w:name="_Toc171706414"/>
+      <w:bookmarkStart w:id="8" w:name="_Toc171712196"/>
       <w:r>
         <w:rPr>
           <w:rFonts w:cs="B Nazanin" w:hint="cs"/>
@@ -1604,7 +2302,7 @@
         </w:rPr>
         <w:t>نتایج</w:t>
       </w:r>
-      <w:bookmarkEnd w:id="6"/>
+      <w:bookmarkEnd w:id="8"/>
     </w:p>
     <w:sectPr>
       <w:pgSz w:w="12240" w:h="15840"/>
@@ -2716,7 +3414,7 @@
 </file>
 
 <file path=customXml/itemProps1.xml><?xml version="1.0" encoding="utf-8"?>
-<ds:datastoreItem xmlns:ds="http://schemas.openxmlformats.org/officeDocument/2006/customXml" ds:itemID="{F59396A4-F69B-449D-AFC0-8DA8B8DC63A1}">
+<ds:datastoreItem xmlns:ds="http://schemas.openxmlformats.org/officeDocument/2006/customXml" ds:itemID="{FCE17C8D-6954-49E4-9002-EFFA759033CA}">
   <ds:schemaRefs>
     <ds:schemaRef ds:uri="http://schemas.openxmlformats.org/officeDocument/2006/bibliography"/>
   </ds:schemaRefs>

</xml_diff>

<commit_message>
in Az2 expected results completed
</commit_message>
<xml_diff>
--- a/Az2/gozAz/GozAz2.docx
+++ b/Az2/gozAz/GozAz2.docx
@@ -472,11 +472,15 @@
           <w:pPr>
             <w:pStyle w:val="TOCHeading"/>
             <w:bidi/>
+            <w:rPr>
+              <w:rFonts w:cs="B Nazanin"/>
+            </w:rPr>
           </w:pPr>
         </w:p>
         <w:p>
           <w:pPr>
             <w:rPr>
+              <w:rFonts w:cs="B Nazanin"/>
               <w:lang w:bidi="ar-SA"/>
             </w:rPr>
           </w:pPr>
@@ -491,15 +495,24 @@
             </w:rPr>
           </w:pPr>
           <w:r>
+            <w:rPr>
+              <w:rFonts w:cs="B Nazanin"/>
+            </w:rPr>
             <w:fldChar w:fldCharType="begin"/>
           </w:r>
           <w:r>
+            <w:rPr>
+              <w:rFonts w:cs="B Nazanin"/>
+            </w:rPr>
             <w:instrText xml:space="preserve"> TOC \o "1-3" \h \z \u </w:instrText>
           </w:r>
           <w:r>
+            <w:rPr>
+              <w:rFonts w:cs="B Nazanin"/>
+            </w:rPr>
             <w:fldChar w:fldCharType="separate"/>
           </w:r>
-          <w:hyperlink w:anchor="_Toc171712189" w:history="1">
+          <w:hyperlink w:anchor="_Toc171713675" w:history="1">
             <w:r>
               <w:rPr>
                 <w:rStyle w:val="Hyperlink"/>
@@ -546,7 +559,7 @@
                 <w:noProof/>
                 <w:webHidden/>
               </w:rPr>
-              <w:instrText xml:space="preserve"> PAGEREF _Toc171712189 \h </w:instrText>
+              <w:instrText xml:space="preserve"> PAGEREF _Toc171713675 \h </w:instrText>
             </w:r>
             <w:r>
               <w:rPr>
@@ -586,7 +599,7 @@
               <w:lang w:bidi="ar-SA"/>
             </w:rPr>
           </w:pPr>
-          <w:hyperlink w:anchor="_Toc171712190" w:history="1">
+          <w:hyperlink w:anchor="_Toc171713676" w:history="1">
             <w:r>
               <w:rPr>
                 <w:rStyle w:val="Hyperlink"/>
@@ -660,7 +673,7 @@
                 <w:noProof/>
                 <w:webHidden/>
               </w:rPr>
-              <w:instrText xml:space="preserve"> PAGEREF _Toc171712190 \h </w:instrText>
+              <w:instrText xml:space="preserve"> PAGEREF _Toc171713676 \h </w:instrText>
             </w:r>
             <w:r>
               <w:rPr>
@@ -700,7 +713,7 @@
               <w:lang w:bidi="ar-SA"/>
             </w:rPr>
           </w:pPr>
-          <w:hyperlink w:anchor="_Toc171712191" w:history="1">
+          <w:hyperlink w:anchor="_Toc171713677" w:history="1">
             <w:r>
               <w:rPr>
                 <w:rStyle w:val="Hyperlink"/>
@@ -747,7 +760,7 @@
                 <w:noProof/>
                 <w:webHidden/>
               </w:rPr>
-              <w:instrText xml:space="preserve"> PAGEREF _Toc171712191 \h </w:instrText>
+              <w:instrText xml:space="preserve"> PAGEREF _Toc171713677 \h </w:instrText>
             </w:r>
             <w:r>
               <w:rPr>
@@ -790,7 +803,7 @@
               <w:lang w:bidi="ar-SA"/>
             </w:rPr>
           </w:pPr>
-          <w:hyperlink w:anchor="_Toc171712192" w:history="1">
+          <w:hyperlink w:anchor="_Toc171713678" w:history="1">
             <w:r>
               <w:rPr>
                 <w:rStyle w:val="Hyperlink"/>
@@ -844,7 +857,7 @@
                 <w:noProof/>
                 <w:webHidden/>
               </w:rPr>
-              <w:instrText xml:space="preserve"> PAGEREF _Toc171712192 \h </w:instrText>
+              <w:instrText xml:space="preserve"> PAGEREF _Toc171713678 \h </w:instrText>
             </w:r>
             <w:r>
               <w:rPr>
@@ -887,10 +900,11 @@
               <w:lang w:bidi="ar-SA"/>
             </w:rPr>
           </w:pPr>
-          <w:hyperlink w:anchor="_Toc171712193" w:history="1">
+          <w:hyperlink w:anchor="_Toc171713679" w:history="1">
             <w:r>
               <w:rPr>
                 <w:rStyle w:val="Hyperlink"/>
+                <w:rFonts w:cs="B Nazanin"/>
                 <w:noProof/>
                 <w:rtl/>
               </w:rPr>
@@ -899,7 +913,7 @@
             <w:r>
               <w:rPr>
                 <w:rStyle w:val="Hyperlink"/>
-                <w:rFonts w:hint="cs"/>
+                <w:rFonts w:cs="B Nazanin" w:hint="cs"/>
                 <w:noProof/>
                 <w:rtl/>
               </w:rPr>
@@ -908,7 +922,7 @@
             <w:r>
               <w:rPr>
                 <w:rStyle w:val="Hyperlink"/>
-                <w:rFonts w:hint="eastAsia"/>
+                <w:rFonts w:cs="B Nazanin" w:hint="eastAsia"/>
                 <w:noProof/>
                 <w:rtl/>
               </w:rPr>
@@ -917,6 +931,7 @@
             <w:r>
               <w:rPr>
                 <w:rStyle w:val="Hyperlink"/>
+                <w:rFonts w:cs="B Nazanin"/>
                 <w:noProof/>
                 <w:rtl/>
               </w:rPr>
@@ -941,7 +956,7 @@
                 <w:noProof/>
                 <w:webHidden/>
               </w:rPr>
-              <w:instrText xml:space="preserve"> PAGEREF _Toc171712193 \h </w:instrText>
+              <w:instrText xml:space="preserve"> PAGEREF _Toc171713679 \h </w:instrText>
             </w:r>
             <w:r>
               <w:rPr>
@@ -961,7 +976,7 @@
                 <w:noProof/>
                 <w:webHidden/>
               </w:rPr>
-              <w:t>5</w:t>
+              <w:t>6</w:t>
             </w:r>
             <w:r>
               <w:rPr>
@@ -981,7 +996,7 @@
               <w:lang w:bidi="ar-SA"/>
             </w:rPr>
           </w:pPr>
-          <w:hyperlink w:anchor="_Toc171712194" w:history="1">
+          <w:hyperlink w:anchor="_Toc171713680" w:history="1">
             <w:r>
               <w:rPr>
                 <w:rStyle w:val="Hyperlink"/>
@@ -1037,7 +1052,7 @@
                 <w:noProof/>
                 <w:webHidden/>
               </w:rPr>
-              <w:instrText xml:space="preserve"> PAGEREF _Toc171712194 \h </w:instrText>
+              <w:instrText xml:space="preserve"> PAGEREF _Toc171713680 \h </w:instrText>
             </w:r>
             <w:r>
               <w:rPr>
@@ -1057,7 +1072,7 @@
                 <w:noProof/>
                 <w:webHidden/>
               </w:rPr>
-              <w:t>5</w:t>
+              <w:t>6</w:t>
             </w:r>
             <w:r>
               <w:rPr>
@@ -1077,7 +1092,7 @@
               <w:lang w:bidi="ar-SA"/>
             </w:rPr>
           </w:pPr>
-          <w:hyperlink w:anchor="_Toc171712195" w:history="1">
+          <w:hyperlink w:anchor="_Toc171713681" w:history="1">
             <w:r>
               <w:rPr>
                 <w:rStyle w:val="Hyperlink"/>
@@ -1106,7 +1121,7 @@
                 <w:noProof/>
                 <w:webHidden/>
               </w:rPr>
-              <w:instrText xml:space="preserve"> PAGEREF _Toc171712195 \h </w:instrText>
+              <w:instrText xml:space="preserve"> PAGEREF _Toc171713681 \h </w:instrText>
             </w:r>
             <w:r>
               <w:rPr>
@@ -1126,7 +1141,7 @@
                 <w:noProof/>
                 <w:webHidden/>
               </w:rPr>
-              <w:t>5</w:t>
+              <w:t>6</w:t>
             </w:r>
             <w:r>
               <w:rPr>
@@ -1146,7 +1161,7 @@
               <w:lang w:bidi="ar-SA"/>
             </w:rPr>
           </w:pPr>
-          <w:hyperlink w:anchor="_Toc171712196" w:history="1">
+          <w:hyperlink w:anchor="_Toc171713682" w:history="1">
             <w:r>
               <w:rPr>
                 <w:rStyle w:val="Hyperlink"/>
@@ -1193,7 +1208,7 @@
                 <w:noProof/>
                 <w:webHidden/>
               </w:rPr>
-              <w:instrText xml:space="preserve"> PAGEREF _Toc171712196 \h </w:instrText>
+              <w:instrText xml:space="preserve"> PAGEREF _Toc171713682 \h </w:instrText>
             </w:r>
             <w:r>
               <w:rPr>
@@ -1213,7 +1228,7 @@
                 <w:noProof/>
                 <w:webHidden/>
               </w:rPr>
-              <w:t>5</w:t>
+              <w:t>6</w:t>
             </w:r>
             <w:r>
               <w:rPr>
@@ -1233,6 +1248,7 @@
           </w:pPr>
           <w:r>
             <w:rPr>
+              <w:rFonts w:cs="B Nazanin"/>
               <w:b/>
               <w:bCs/>
               <w:noProof/>
@@ -1256,7 +1272,6 @@
         <w:pStyle w:val="Heading1"/>
         <w:rPr>
           <w:rFonts w:cs="B Nazanin"/>
-          <w:rtl/>
         </w:rPr>
       </w:pPr>
     </w:p>
@@ -1341,7 +1356,7 @@
           <w:rFonts w:cs="B Nazanin"/>
         </w:rPr>
       </w:pPr>
-      <w:bookmarkStart w:id="0" w:name="_Toc171712189"/>
+      <w:bookmarkStart w:id="0" w:name="_Toc171713675"/>
       <w:r>
         <w:rPr>
           <w:rFonts w:cs="B Nazanin" w:hint="cs"/>
@@ -1523,7 +1538,7 @@
           <w:rtl/>
         </w:rPr>
       </w:pPr>
-      <w:bookmarkStart w:id="1" w:name="_Toc171712190"/>
+      <w:bookmarkStart w:id="1" w:name="_Toc171713676"/>
       <w:r>
         <w:rPr>
           <w:rFonts w:cs="B Nazanin" w:hint="cs"/>
@@ -1735,7 +1750,7 @@
           <w:rtl/>
         </w:rPr>
       </w:pPr>
-      <w:bookmarkStart w:id="2" w:name="_Toc171712191"/>
+      <w:bookmarkStart w:id="2" w:name="_Toc171713677"/>
       <w:r>
         <w:rPr>
           <w:rFonts w:cs="B Nazanin" w:hint="cs"/>
@@ -1748,553 +1763,758 @@
     </w:p>
     <w:p>
       <w:pPr>
+        <w:pStyle w:val="Heading2"/>
+        <w:rPr>
+          <w:rFonts w:cs="B Nazanin"/>
+          <w:sz w:val="32"/>
+          <w:szCs w:val="32"/>
+        </w:rPr>
+      </w:pPr>
+      <w:bookmarkStart w:id="3" w:name="_Toc171713678"/>
+      <w:r>
+        <w:rPr>
+          <w:rFonts w:cs="B Nazanin" w:hint="cs"/>
+          <w:sz w:val="32"/>
+          <w:szCs w:val="32"/>
+          <w:rtl/>
+        </w:rPr>
+        <w:t>آزمایش اول</w:t>
+      </w:r>
+      <w:bookmarkEnd w:id="3"/>
+    </w:p>
+    <w:p>
+      <w:pPr>
+        <w:rPr>
+          <w:rFonts w:cs="B Nazanin"/>
+          <w:sz w:val="24"/>
+          <w:szCs w:val="24"/>
+          <w:rtl/>
+        </w:rPr>
+      </w:pPr>
+      <w:r>
+        <w:rPr>
+          <w:rFonts w:cs="B Nazanin" w:hint="cs"/>
+          <w:sz w:val="24"/>
+          <w:szCs w:val="24"/>
+          <w:rtl/>
+        </w:rPr>
+        <w:t>الف)</w:t>
+      </w:r>
+      <w:r>
+        <w:rPr>
+          <w:rFonts w:cs="B Nazanin"/>
+          <w:sz w:val="24"/>
+          <w:szCs w:val="24"/>
+        </w:rPr>
+        <w:t xml:space="preserve"> </w:t>
+      </w:r>
+      <w:r>
+        <w:rPr>
+          <w:rFonts w:cs="B Nazanin"/>
+          <w:sz w:val="24"/>
+          <w:szCs w:val="24"/>
+          <w:rtl/>
+        </w:rPr>
+        <w:t>مطابق شكل ۶ یک شیفت رجیستر ب</w:t>
+      </w:r>
+      <w:r>
+        <w:rPr>
+          <w:rFonts w:cs="B Nazanin"/>
+          <w:sz w:val="24"/>
+          <w:szCs w:val="24"/>
+          <w:rtl/>
+        </w:rPr>
+        <w:t>ا قابلیت بارگذاری موازی بسازید.</w:t>
+      </w:r>
+    </w:p>
+    <w:p>
+      <w:pPr>
+        <w:rPr>
+          <w:rFonts w:cs="B Nazanin"/>
+          <w:sz w:val="24"/>
+          <w:szCs w:val="24"/>
+        </w:rPr>
+      </w:pPr>
+      <w:r>
+        <w:rPr>
+          <w:rFonts w:cs="B Nazanin" w:hint="cs"/>
+          <w:sz w:val="24"/>
+          <w:szCs w:val="24"/>
+          <w:rtl/>
+        </w:rPr>
+        <w:t xml:space="preserve"> </w:t>
+      </w:r>
+      <w:r>
+        <w:rPr>
+          <w:rFonts w:cs="B Nazanin" w:hint="cs"/>
+          <w:sz w:val="24"/>
+          <w:szCs w:val="24"/>
+          <w:rtl/>
+        </w:rPr>
+        <w:t>ب)</w:t>
+      </w:r>
+      <w:r>
+        <w:rPr>
+          <w:rFonts w:cs="B Nazanin"/>
+          <w:sz w:val="24"/>
+          <w:szCs w:val="24"/>
+          <w:rtl/>
+        </w:rPr>
+        <w:t>با اعمال ورودیهای مناسب، مقدار اولیه 1010 را در شیفت رجیستر ذخیره کنید</w:t>
+      </w:r>
+    </w:p>
+    <w:p>
+      <w:pPr>
+        <w:rPr>
+          <w:rFonts w:cs="B Nazanin"/>
+          <w:sz w:val="24"/>
+          <w:szCs w:val="24"/>
+        </w:rPr>
+      </w:pPr>
+    </w:p>
+    <w:p>
+      <w:pPr>
+        <w:rPr>
+          <w:rFonts w:cs="B Nazanin"/>
+          <w:sz w:val="24"/>
+          <w:szCs w:val="24"/>
+        </w:rPr>
+      </w:pPr>
+      <w:r>
+        <w:rPr>
+          <w:rFonts w:cs="B Nazanin"/>
+          <w:noProof/>
+          <w:sz w:val="24"/>
+          <w:szCs w:val="24"/>
+          <w:lang w:bidi="ar-SA"/>
+        </w:rPr>
+        <w:drawing>
+          <wp:inline distT="0" distB="0" distL="0" distR="0" wp14:anchorId="67B7CAA9" wp14:editId="10E6AC75">
+            <wp:extent cx="5943600" cy="6397625"/>
+            <wp:effectExtent l="0" t="0" r="0" b="3175"/>
+            <wp:docPr id="1" name="Picture 1"/>
+            <wp:cNvGraphicFramePr>
+              <a:graphicFrameLocks xmlns:a="http://schemas.openxmlformats.org/drawingml/2006/main" noChangeAspect="1"/>
+            </wp:cNvGraphicFramePr>
+            <a:graphic xmlns:a="http://schemas.openxmlformats.org/drawingml/2006/main">
+              <a:graphicData uri="http://schemas.openxmlformats.org/drawingml/2006/picture">
+                <pic:pic xmlns:pic="http://schemas.openxmlformats.org/drawingml/2006/picture">
+                  <pic:nvPicPr>
+                    <pic:cNvPr id="1" name="6.png"/>
+                    <pic:cNvPicPr/>
+                  </pic:nvPicPr>
+                  <pic:blipFill>
+                    <a:blip r:embed="rId9">
+                      <a:extLst>
+                        <a:ext uri="{28A0092B-C50C-407E-A947-70E740481C1C}">
+                          <a14:useLocalDpi xmlns:a14="http://schemas.microsoft.com/office/drawing/2010/main" val="0"/>
+                        </a:ext>
+                      </a:extLst>
+                    </a:blip>
+                    <a:stretch>
+                      <a:fillRect/>
+                    </a:stretch>
+                  </pic:blipFill>
+                  <pic:spPr>
+                    <a:xfrm>
+                      <a:off x="0" y="0"/>
+                      <a:ext cx="5943600" cy="6397625"/>
+                    </a:xfrm>
+                    <a:prstGeom prst="rect">
+                      <a:avLst/>
+                    </a:prstGeom>
+                  </pic:spPr>
+                </pic:pic>
+              </a:graphicData>
+            </a:graphic>
+          </wp:inline>
+        </w:drawing>
+      </w:r>
+    </w:p>
+    <w:p>
+      <w:pPr>
+        <w:rPr>
+          <w:rFonts w:cs="B Nazanin"/>
+          <w:sz w:val="24"/>
+          <w:szCs w:val="24"/>
+          <w:rtl/>
+        </w:rPr>
+      </w:pPr>
+      <w:bookmarkStart w:id="4" w:name="_Toc171713679"/>
+      <w:r>
+        <w:rPr>
+          <w:rFonts w:cs="B Nazanin" w:hint="cs"/>
+          <w:sz w:val="24"/>
+          <w:szCs w:val="24"/>
+          <w:rtl/>
+        </w:rPr>
+        <w:lastRenderedPageBreak/>
+        <w:t xml:space="preserve">ج) </w:t>
+      </w:r>
+      <w:r>
+        <w:rPr>
+          <w:rFonts w:cs="B Nazanin"/>
+          <w:sz w:val="24"/>
+          <w:szCs w:val="24"/>
+          <w:rtl/>
+        </w:rPr>
+        <w:t>با فرض اینكه فلیپفالپ</w:t>
+      </w:r>
+      <w:r>
+        <w:rPr>
+          <w:rFonts w:cs="B Nazanin"/>
+          <w:sz w:val="24"/>
+          <w:szCs w:val="24"/>
+        </w:rPr>
+        <w:t xml:space="preserve"> A </w:t>
+      </w:r>
+      <w:r>
+        <w:rPr>
+          <w:rFonts w:cs="B Nazanin"/>
+          <w:sz w:val="24"/>
+          <w:szCs w:val="24"/>
+          <w:rtl/>
+        </w:rPr>
+        <w:t>حاوی بیت پرارزش باشد، با قرار دادن کلیدهای</w:t>
+      </w:r>
+      <w:r>
+        <w:rPr>
+          <w:rFonts w:cs="B Nazanin"/>
+          <w:sz w:val="24"/>
+          <w:szCs w:val="24"/>
+        </w:rPr>
+        <w:t xml:space="preserve"> Mode </w:t>
+      </w:r>
+      <w:r>
+        <w:rPr>
+          <w:rFonts w:cs="B Nazanin"/>
+          <w:sz w:val="24"/>
+          <w:szCs w:val="24"/>
+          <w:rtl/>
+        </w:rPr>
+        <w:t>و</w:t>
+      </w:r>
+      <w:r>
+        <w:rPr>
+          <w:rFonts w:cs="B Nazanin"/>
+          <w:sz w:val="24"/>
+          <w:szCs w:val="24"/>
+        </w:rPr>
+        <w:t xml:space="preserve"> Sin</w:t>
+      </w:r>
+      <w:r>
+        <w:rPr>
+          <w:rFonts w:cs="B Nazanin"/>
+          <w:sz w:val="24"/>
+          <w:szCs w:val="24"/>
+          <w:rtl/>
+        </w:rPr>
+        <w:t>، شیفترجیستری با قابلیت شیفت به راست بسازید</w:t>
+      </w:r>
+      <w:r>
+        <w:rPr>
+          <w:rFonts w:cs="B Nazanin"/>
+          <w:sz w:val="24"/>
+          <w:szCs w:val="24"/>
+        </w:rPr>
+        <w:t>.</w:t>
+      </w:r>
+    </w:p>
+    <w:p>
+      <w:pPr>
+        <w:rPr>
+          <w:rFonts w:cs="B Nazanin"/>
+          <w:sz w:val="24"/>
+          <w:szCs w:val="24"/>
+          <w:rtl/>
+        </w:rPr>
+      </w:pPr>
+      <w:r>
+        <w:rPr>
+          <w:rFonts w:cs="B Nazanin" w:hint="cs"/>
+          <w:sz w:val="24"/>
+          <w:szCs w:val="24"/>
+          <w:rtl/>
+        </w:rPr>
+        <w:t xml:space="preserve">د) </w:t>
+      </w:r>
+      <w:r>
+        <w:rPr>
+          <w:rFonts w:cs="B Nazanin"/>
+          <w:sz w:val="24"/>
+          <w:szCs w:val="24"/>
+          <w:rtl/>
+        </w:rPr>
+        <w:t>با اعمال تغییرات الزم، مدار را به یک شیفترجیستر دوطرفه )بدون قابلیت بارگذاری موازی( تبدیل کنید، به این ترتیب که اگر 0</w:t>
+      </w:r>
+      <w:r>
+        <w:rPr>
+          <w:rFonts w:cs="B Nazanin"/>
+          <w:sz w:val="24"/>
+          <w:szCs w:val="24"/>
+        </w:rPr>
+        <w:t>=Mode</w:t>
+      </w:r>
+      <w:r>
+        <w:rPr>
+          <w:rFonts w:cs="B Nazanin"/>
+          <w:sz w:val="24"/>
+          <w:szCs w:val="24"/>
+          <w:rtl/>
+        </w:rPr>
+        <w:t>، شیفت به راست و اگر 1</w:t>
+      </w:r>
+      <w:r>
+        <w:rPr>
+          <w:rFonts w:cs="B Nazanin"/>
+          <w:sz w:val="24"/>
+          <w:szCs w:val="24"/>
+        </w:rPr>
+        <w:t>=Mode</w:t>
+      </w:r>
+      <w:r>
+        <w:rPr>
+          <w:rFonts w:cs="B Nazanin"/>
+          <w:sz w:val="24"/>
+          <w:szCs w:val="24"/>
+          <w:rtl/>
+        </w:rPr>
+        <w:t>، شیفت به چپ انجام شود</w:t>
+      </w:r>
+      <w:r>
+        <w:rPr>
+          <w:rFonts w:cs="B Nazanin"/>
+          <w:sz w:val="24"/>
+          <w:szCs w:val="24"/>
+        </w:rPr>
+        <w:t>.</w:t>
+      </w:r>
+    </w:p>
+    <w:p>
+      <w:pPr>
+        <w:pStyle w:val="Heading2"/>
+        <w:rPr>
+          <w:rFonts w:cs="B Nazanin"/>
+          <w:sz w:val="32"/>
+          <w:szCs w:val="32"/>
+          <w:rtl/>
+        </w:rPr>
+      </w:pPr>
+      <w:r>
+        <w:rPr>
+          <w:rFonts w:cs="B Nazanin" w:hint="cs"/>
+          <w:sz w:val="32"/>
+          <w:szCs w:val="32"/>
+          <w:rtl/>
+        </w:rPr>
+        <w:t>آزمایش دوم</w:t>
+      </w:r>
+      <w:bookmarkEnd w:id="4"/>
+    </w:p>
+    <w:p>
+      <w:pPr>
+        <w:rPr>
+          <w:rFonts w:cs="B Nazanin"/>
+          <w:sz w:val="24"/>
+          <w:szCs w:val="24"/>
+          <w:rtl/>
+        </w:rPr>
+      </w:pPr>
+      <w:r>
+        <w:rPr>
+          <w:rFonts w:cs="B Nazanin" w:hint="cs"/>
+          <w:sz w:val="24"/>
+          <w:szCs w:val="24"/>
+          <w:rtl/>
+        </w:rPr>
+        <w:t xml:space="preserve">الف) </w:t>
+      </w:r>
+      <w:r>
+        <w:rPr>
+          <w:rFonts w:cs="B Nazanin"/>
+          <w:sz w:val="24"/>
+          <w:szCs w:val="24"/>
+          <w:rtl/>
+        </w:rPr>
+        <w:t>با استفاده از تراشه 7495 یک شیفترجیستر با قابلیت شیفت به راست و بارگذاری موازی بسازید</w:t>
+      </w:r>
+    </w:p>
+    <w:p>
+      <w:pPr>
+        <w:rPr>
+          <w:rFonts w:cs="B Nazanin"/>
+          <w:sz w:val="24"/>
+          <w:szCs w:val="24"/>
+          <w:rtl/>
+        </w:rPr>
+      </w:pPr>
+      <w:r>
+        <w:rPr>
+          <w:rFonts w:cs="B Nazanin" w:hint="cs"/>
+          <w:sz w:val="24"/>
+          <w:szCs w:val="24"/>
+          <w:rtl/>
+        </w:rPr>
+        <w:t>ب)</w:t>
+      </w:r>
+      <w:r>
+        <w:rPr>
+          <w:rFonts w:cs="B Nazanin"/>
+          <w:sz w:val="24"/>
+          <w:szCs w:val="24"/>
+        </w:rPr>
+        <w:t xml:space="preserve"> </w:t>
+      </w:r>
+      <w:r>
+        <w:rPr>
+          <w:rFonts w:cs="B Nazanin"/>
+          <w:sz w:val="24"/>
+          <w:szCs w:val="24"/>
+          <w:rtl/>
+        </w:rPr>
+        <w:t>با اضافه کردن گیتهای الزم به شیفترجیستری که در بند قبل ساختید، مداری طراحی کنید که بتواند رشتههای ،1101 ،1110 0010 و 0001 را شناسایی کند. مدار باید دائما به دنبال هر کدام از این رشتهها بگردد و به محض مشاهده یكی از آنها، خروجی یک تولید کند</w:t>
+      </w:r>
+      <w:r>
+        <w:rPr>
+          <w:rFonts w:cs="B Nazanin"/>
+          <w:sz w:val="24"/>
+          <w:szCs w:val="24"/>
+        </w:rPr>
+        <w:t>.</w:t>
+      </w:r>
+    </w:p>
+    <w:p>
+      <w:pPr>
         <w:pStyle w:val="Heading1"/>
         <w:rPr>
           <w:rFonts w:cs="B Nazanin"/>
-          <w:sz w:val="28"/>
-          <w:szCs w:val="28"/>
-        </w:rPr>
-      </w:pPr>
-      <w:bookmarkStart w:id="3" w:name="_Toc171712192"/>
+          <w:rtl/>
+        </w:rPr>
+      </w:pPr>
+      <w:bookmarkStart w:id="5" w:name="_Toc171713680"/>
       <w:r>
         <w:rPr>
           <w:rFonts w:cs="B Nazanin" w:hint="cs"/>
-          <w:sz w:val="28"/>
-          <w:szCs w:val="28"/>
-          <w:rtl/>
-        </w:rPr>
-        <w:t>آزمایش اول</w:t>
-      </w:r>
-      <w:bookmarkEnd w:id="3"/>
-    </w:p>
-    <w:p>
-      <w:pPr>
-        <w:rPr>
-          <w:rFonts w:cs="B Nazanin"/>
-          <w:sz w:val="24"/>
-          <w:szCs w:val="24"/>
-        </w:rPr>
-      </w:pPr>
+          <w:rtl/>
+        </w:rPr>
+        <w:t>نتایج مورد انتظار</w:t>
+      </w:r>
+      <w:bookmarkEnd w:id="5"/>
+    </w:p>
+    <w:p>
+      <w:pPr>
+        <w:rPr>
+          <w:rtl/>
+        </w:rPr>
+      </w:pPr>
+      <w:r>
+        <w:rPr>
+          <w:rFonts w:hint="cs"/>
+          <w:rtl/>
+        </w:rPr>
+        <w:t>آزمایش اول:</w:t>
+      </w:r>
+    </w:p>
+    <w:p>
+      <w:pPr>
+        <w:rPr>
+          <w:rFonts w:hint="cs"/>
+          <w:rtl/>
+        </w:rPr>
+      </w:pPr>
+      <w:r>
+        <w:rPr>
+          <w:rFonts w:hint="cs"/>
+          <w:rtl/>
+        </w:rPr>
+        <w:t xml:space="preserve">الف) </w:t>
+      </w:r>
+      <w:r>
+        <w:rPr>
+          <w:rFonts w:hint="cs"/>
+          <w:rtl/>
+        </w:rPr>
+        <w:t xml:space="preserve">با </w:t>
+      </w:r>
+      <w:r>
+        <w:t>mode=0</w:t>
+      </w:r>
+      <w:r>
+        <w:rPr>
+          <w:rFonts w:hint="cs"/>
+          <w:rtl/>
+        </w:rPr>
+        <w:t xml:space="preserve"> ورودی های </w:t>
+      </w:r>
+      <w:r>
+        <w:t xml:space="preserve">A </w:t>
+      </w:r>
+      <w:r>
+        <w:rPr>
+          <w:rFonts w:hint="cs"/>
+          <w:rtl/>
+        </w:rPr>
+        <w:t xml:space="preserve">تا </w:t>
+      </w:r>
+      <w:r>
+        <w:t xml:space="preserve">D </w:t>
+      </w:r>
+      <w:r>
+        <w:rPr>
+          <w:rFonts w:hint="cs"/>
+          <w:rtl/>
+        </w:rPr>
+        <w:t xml:space="preserve">بارگذاری می شوند و با </w:t>
+      </w:r>
+      <w:r>
+        <w:t>mode=1</w:t>
+      </w:r>
+      <w:r>
+        <w:rPr>
+          <w:rFonts w:hint="cs"/>
+          <w:rtl/>
+        </w:rPr>
+        <w:t xml:space="preserve"> به سمت بالا شیفت می خورد و </w:t>
+      </w:r>
+      <w:r>
+        <w:t>Sin</w:t>
+      </w:r>
+      <w:r>
+        <w:rPr>
+          <w:rFonts w:hint="cs"/>
+          <w:rtl/>
+        </w:rPr>
+        <w:t xml:space="preserve"> وارد فلیپ فلاپ  </w:t>
+      </w:r>
+      <w:r>
+        <w:t>A</w:t>
+      </w:r>
+      <w:r>
+        <w:rPr>
+          <w:rFonts w:hint="cs"/>
+          <w:rtl/>
+        </w:rPr>
+        <w:t xml:space="preserve"> می شود</w:t>
+      </w:r>
+    </w:p>
+    <w:p>
+      <w:pPr>
+        <w:rPr>
+          <w:rFonts w:hint="cs"/>
+          <w:rtl/>
+        </w:rPr>
+      </w:pPr>
+      <w:r>
+        <w:rPr>
+          <w:rFonts w:hint="cs"/>
+          <w:rtl/>
+        </w:rPr>
+        <w:t>ب) در فلیپ فلاپ ها ورودی مورد نظر قرار می گیرد</w:t>
+      </w:r>
+    </w:p>
+    <w:p>
+      <w:pPr>
+        <w:rPr>
+          <w:rFonts w:hint="cs"/>
+          <w:rtl/>
+        </w:rPr>
+      </w:pPr>
+      <w:r>
+        <w:rPr>
+          <w:rFonts w:hint="cs"/>
+          <w:rtl/>
+        </w:rPr>
+        <w:t xml:space="preserve">ج) </w:t>
+      </w:r>
+      <w:r>
+        <w:rPr>
+          <w:rFonts w:hint="cs"/>
+          <w:rtl/>
+        </w:rPr>
+        <w:t xml:space="preserve">با هردفعه یک شدن </w:t>
+      </w:r>
+      <w:r>
+        <w:t xml:space="preserve">mode </w:t>
+      </w:r>
+      <w:r>
+        <w:rPr>
+          <w:rFonts w:hint="cs"/>
+          <w:rtl/>
+        </w:rPr>
+        <w:t xml:space="preserve">به سمت بالا شیفت بخورند و </w:t>
+      </w:r>
+      <w:r>
+        <w:t>Sin</w:t>
+      </w:r>
+      <w:r>
+        <w:rPr>
+          <w:rFonts w:hint="cs"/>
+          <w:rtl/>
+        </w:rPr>
+        <w:t xml:space="preserve"> وارد </w:t>
+      </w:r>
+      <w:r>
+        <w:t xml:space="preserve">A </w:t>
+      </w:r>
+      <w:r>
+        <w:rPr>
+          <w:rFonts w:hint="cs"/>
+          <w:rtl/>
+        </w:rPr>
+        <w:t>شود</w:t>
+      </w:r>
+    </w:p>
+    <w:p>
+      <w:pPr>
+        <w:rPr>
+          <w:rtl/>
+        </w:rPr>
+      </w:pPr>
+      <w:r>
+        <w:rPr>
+          <w:rFonts w:hint="cs"/>
+          <w:rtl/>
+        </w:rPr>
+        <w:t>د)</w:t>
+      </w:r>
+      <w:r>
+        <w:rPr>
+          <w:rFonts w:hint="cs"/>
+          <w:rtl/>
+        </w:rPr>
+        <w:t xml:space="preserve"> </w:t>
+      </w:r>
+      <w:r>
+        <w:rPr>
+          <w:rFonts w:hint="cs"/>
+          <w:rtl/>
+        </w:rPr>
+        <w:t xml:space="preserve">اکنون </w:t>
+      </w:r>
+      <w:r>
+        <w:t xml:space="preserve">mode =0 </w:t>
+      </w:r>
+      <w:r>
+        <w:rPr>
+          <w:rFonts w:hint="cs"/>
+          <w:rtl/>
+        </w:rPr>
+        <w:t>شیفت به سمت چپ است</w:t>
+      </w:r>
+      <w:r>
+        <w:rPr>
+          <w:rFonts w:hint="cs"/>
+          <w:rtl/>
+        </w:rPr>
+        <w:t xml:space="preserve"> و </w:t>
+      </w:r>
+      <w:r>
+        <w:t xml:space="preserve">mode =1 </w:t>
+      </w:r>
+      <w:r>
+        <w:rPr>
+          <w:rFonts w:hint="cs"/>
+          <w:rtl/>
+        </w:rPr>
+        <w:t>مانند گذشته کار می کند.</w:t>
+      </w:r>
+    </w:p>
+    <w:p>
+      <w:pPr>
+        <w:rPr>
+          <w:rFonts w:hint="cs"/>
+          <w:rtl/>
+        </w:rPr>
+      </w:pPr>
+      <w:r>
+        <w:rPr>
+          <w:rFonts w:hint="cs"/>
+          <w:rtl/>
+        </w:rPr>
+        <w:t>آزمایش دوم</w:t>
+      </w:r>
+    </w:p>
+    <w:p>
+      <w:pPr>
+        <w:rPr>
+          <w:rtl/>
+        </w:rPr>
+      </w:pPr>
+      <w:r>
+        <w:rPr>
+          <w:rFonts w:hint="cs"/>
+          <w:rtl/>
+        </w:rPr>
+        <w:t>الف)</w:t>
+      </w:r>
+      <w:r>
+        <w:rPr>
+          <w:rtl/>
+        </w:rPr>
+        <w:t>—</w:t>
+      </w:r>
+      <w:r>
+        <w:rPr>
+          <w:rFonts w:hint="cs"/>
+          <w:rtl/>
+        </w:rPr>
+        <w:t>( ساخت شیفت رجیستر و عملکرد صحیح آن)</w:t>
+      </w:r>
+    </w:p>
+    <w:p>
+      <w:pPr>
+        <w:rPr>
+          <w:rFonts w:hint="cs"/>
+          <w:rtl/>
+        </w:rPr>
+      </w:pPr>
+      <w:r>
+        <w:rPr>
+          <w:rFonts w:hint="cs"/>
+          <w:rtl/>
+        </w:rPr>
+        <w:t xml:space="preserve">ب) روشن شدن </w:t>
+      </w:r>
+      <w:r>
+        <w:t>LED</w:t>
+      </w:r>
+      <w:r>
+        <w:rPr>
+          <w:rFonts w:hint="cs"/>
+          <w:rtl/>
+        </w:rPr>
+        <w:t xml:space="preserve"> در الگو های مشخص شده.</w:t>
+      </w:r>
+      <w:bookmarkStart w:id="6" w:name="_GoBack"/>
+      <w:bookmarkEnd w:id="6"/>
+    </w:p>
+    <w:p>
+      <w:pPr>
+        <w:pStyle w:val="Heading1"/>
+        <w:rPr>
+          <w:rFonts w:cs="B Nazanin"/>
+          <w:rtl/>
+        </w:rPr>
+      </w:pPr>
+      <w:bookmarkStart w:id="7" w:name="_Toc171713681"/>
       <w:r>
         <w:rPr>
           <w:rFonts w:cs="B Nazanin" w:hint="cs"/>
-          <w:sz w:val="24"/>
-          <w:szCs w:val="24"/>
-          <w:rtl/>
-        </w:rPr>
-        <w:t>الف)</w:t>
-      </w:r>
-      <w:r>
-        <w:rPr>
-          <w:rFonts w:cs="B Nazanin"/>
-          <w:sz w:val="24"/>
-          <w:szCs w:val="24"/>
-        </w:rPr>
-        <w:t xml:space="preserve"> </w:t>
-      </w:r>
-      <w:r>
-        <w:rPr>
-          <w:rFonts w:cs="B Nazanin"/>
-          <w:sz w:val="24"/>
-          <w:szCs w:val="24"/>
-          <w:rtl/>
-        </w:rPr>
-        <w:t>مطابق شك</w:t>
-      </w:r>
-      <w:bookmarkStart w:id="4" w:name="_GoBack"/>
-      <w:bookmarkEnd w:id="4"/>
-      <w:r>
-        <w:rPr>
-          <w:rFonts w:cs="B Nazanin"/>
-          <w:sz w:val="24"/>
-          <w:szCs w:val="24"/>
-          <w:rtl/>
-        </w:rPr>
-        <w:t xml:space="preserve">ل ۶ یک شیفت رجیستر با قابلیت بارگذاری موازی بسازید. در این آزمایش، ورودی </w:t>
-      </w:r>
-      <w:r>
-        <w:rPr>
-          <w:rFonts w:cs="B Nazanin"/>
-          <w:sz w:val="24"/>
-          <w:szCs w:val="24"/>
-        </w:rPr>
-        <w:t xml:space="preserve">clock </w:t>
-      </w:r>
-      <w:r>
-        <w:rPr>
-          <w:rFonts w:cs="B Nazanin"/>
-          <w:sz w:val="24"/>
-          <w:szCs w:val="24"/>
-          <w:rtl/>
-        </w:rPr>
-        <w:t>را با یک کلید از نوع</w:t>
-      </w:r>
-      <w:r>
-        <w:rPr>
-          <w:rFonts w:cs="B Nazanin"/>
-          <w:sz w:val="24"/>
-          <w:szCs w:val="24"/>
-        </w:rPr>
-        <w:t xml:space="preserve"> button push </w:t>
-      </w:r>
-      <w:r>
-        <w:rPr>
-          <w:rFonts w:cs="B Nazanin"/>
-          <w:sz w:val="24"/>
-          <w:szCs w:val="24"/>
-          <w:rtl/>
-        </w:rPr>
-        <w:t>به مدار میدهید تا بتوان عملكرد مدار را با ورودیهای مختلف سنجید. این مدار، یک ورودی کنترلکننده به نام</w:t>
-      </w:r>
-      <w:r>
-        <w:rPr>
-          <w:rFonts w:cs="B Nazanin"/>
-          <w:sz w:val="24"/>
-          <w:szCs w:val="24"/>
-        </w:rPr>
-        <w:t xml:space="preserve"> Mode </w:t>
-      </w:r>
-      <w:r>
-        <w:rPr>
-          <w:rFonts w:cs="B Nazanin"/>
-          <w:sz w:val="24"/>
-          <w:szCs w:val="24"/>
-          <w:rtl/>
-        </w:rPr>
-        <w:t>دارد که اگر یک باشد، ورودیهای</w:t>
-      </w:r>
-      <w:r>
-        <w:rPr>
-          <w:rFonts w:cs="B Nazanin"/>
-          <w:sz w:val="24"/>
-          <w:szCs w:val="24"/>
-        </w:rPr>
-        <w:t xml:space="preserve"> A </w:t>
-      </w:r>
-      <w:r>
-        <w:rPr>
-          <w:rFonts w:cs="B Nazanin"/>
-          <w:sz w:val="24"/>
-          <w:szCs w:val="24"/>
-          <w:rtl/>
-        </w:rPr>
-        <w:t>تا</w:t>
-      </w:r>
-      <w:r>
-        <w:rPr>
-          <w:rFonts w:cs="B Nazanin"/>
-          <w:sz w:val="24"/>
-          <w:szCs w:val="24"/>
-        </w:rPr>
-        <w:t xml:space="preserve"> D</w:t>
-      </w:r>
-      <w:r>
-        <w:rPr>
-          <w:rFonts w:cs="B Nazanin"/>
-          <w:sz w:val="24"/>
-          <w:szCs w:val="24"/>
-          <w:rtl/>
-        </w:rPr>
-        <w:t>، همزمان و به طور موازی وارد شیفترجیستر میشود و اگر صفر باشد، یک شیفت به باال انجام میشود و ورودی</w:t>
-      </w:r>
-      <w:r>
-        <w:rPr>
-          <w:rFonts w:cs="B Nazanin"/>
-          <w:sz w:val="24"/>
-          <w:szCs w:val="24"/>
-        </w:rPr>
-        <w:t xml:space="preserve"> Sin </w:t>
-      </w:r>
-      <w:r>
-        <w:rPr>
-          <w:rFonts w:cs="B Nazanin"/>
-          <w:sz w:val="24"/>
-          <w:szCs w:val="24"/>
-          <w:rtl/>
-        </w:rPr>
-        <w:t>وارد فلیپفالپ</w:t>
-      </w:r>
-      <w:r>
-        <w:rPr>
-          <w:rFonts w:cs="B Nazanin"/>
-          <w:sz w:val="24"/>
-          <w:szCs w:val="24"/>
-        </w:rPr>
-        <w:t xml:space="preserve"> A </w:t>
-      </w:r>
-      <w:r>
-        <w:rPr>
-          <w:rFonts w:cs="B Nazanin"/>
-          <w:sz w:val="24"/>
-          <w:szCs w:val="24"/>
-          <w:rtl/>
-        </w:rPr>
-        <w:t>میشود</w:t>
-      </w:r>
-    </w:p>
-    <w:p>
-      <w:pPr>
-        <w:rPr>
-          <w:rFonts w:cs="B Nazanin"/>
-          <w:sz w:val="24"/>
-          <w:szCs w:val="24"/>
-        </w:rPr>
-      </w:pPr>
-      <w:r>
-        <w:rPr>
-          <w:rFonts w:cs="B Nazanin" w:hint="cs"/>
-          <w:sz w:val="24"/>
-          <w:szCs w:val="24"/>
-          <w:rtl/>
-        </w:rPr>
-        <w:t>ب)</w:t>
-      </w:r>
-      <w:r>
-        <w:rPr>
-          <w:rFonts w:cs="B Nazanin"/>
-          <w:sz w:val="24"/>
-          <w:szCs w:val="24"/>
-          <w:rtl/>
-        </w:rPr>
-        <w:t>با اعمال ورودیهای مناسب، مقدار اولیه 1010 را در شیفت رجیستر ذخیره کنید</w:t>
-      </w:r>
-    </w:p>
-    <w:p>
-      <w:pPr>
-        <w:rPr>
-          <w:rFonts w:cs="B Nazanin"/>
-          <w:sz w:val="24"/>
-          <w:szCs w:val="24"/>
-        </w:rPr>
-      </w:pPr>
-      <w:r>
-        <w:rPr>
-          <w:rFonts w:cs="B Nazanin" w:hint="cs"/>
-          <w:sz w:val="24"/>
-          <w:szCs w:val="24"/>
-          <w:rtl/>
-        </w:rPr>
-        <w:t xml:space="preserve">ج) </w:t>
-      </w:r>
-      <w:r>
-        <w:rPr>
-          <w:rFonts w:cs="B Nazanin"/>
-          <w:sz w:val="24"/>
-          <w:szCs w:val="24"/>
-        </w:rPr>
-        <w:t xml:space="preserve"> </w:t>
-      </w:r>
-      <w:r>
-        <w:rPr>
-          <w:rFonts w:cs="B Nazanin"/>
-          <w:sz w:val="24"/>
-          <w:szCs w:val="24"/>
-          <w:rtl/>
-        </w:rPr>
-        <w:t>با فرض اینكه فلیپفالپ</w:t>
-      </w:r>
-      <w:r>
-        <w:rPr>
-          <w:rFonts w:cs="B Nazanin"/>
-          <w:sz w:val="24"/>
-          <w:szCs w:val="24"/>
-        </w:rPr>
-        <w:t xml:space="preserve"> A </w:t>
-      </w:r>
-      <w:r>
-        <w:rPr>
-          <w:rFonts w:cs="B Nazanin"/>
-          <w:sz w:val="24"/>
-          <w:szCs w:val="24"/>
-          <w:rtl/>
-        </w:rPr>
-        <w:t>حاوی بیت پرارزش باشد، با قرار دادن کلیدهای</w:t>
-      </w:r>
-      <w:r>
-        <w:rPr>
-          <w:rFonts w:cs="B Nazanin"/>
-          <w:sz w:val="24"/>
-          <w:szCs w:val="24"/>
-        </w:rPr>
-        <w:t xml:space="preserve"> Mode </w:t>
-      </w:r>
-      <w:r>
-        <w:rPr>
-          <w:rFonts w:cs="B Nazanin"/>
-          <w:sz w:val="24"/>
-          <w:szCs w:val="24"/>
-          <w:rtl/>
-        </w:rPr>
-        <w:t>و</w:t>
-      </w:r>
-      <w:r>
-        <w:rPr>
-          <w:rFonts w:cs="B Nazanin"/>
-          <w:sz w:val="24"/>
-          <w:szCs w:val="24"/>
-        </w:rPr>
-        <w:t xml:space="preserve"> Sin</w:t>
-      </w:r>
-      <w:r>
-        <w:rPr>
-          <w:rFonts w:cs="B Nazanin"/>
-          <w:sz w:val="24"/>
-          <w:szCs w:val="24"/>
-          <w:rtl/>
-        </w:rPr>
-        <w:t>، شیفترجیستری با قابلیت شیفت به راست بسازید</w:t>
-      </w:r>
-    </w:p>
-    <w:p>
-      <w:pPr>
-        <w:rPr>
-          <w:rFonts w:cs="B Nazanin"/>
-          <w:sz w:val="24"/>
-          <w:szCs w:val="24"/>
-          <w:rtl/>
-        </w:rPr>
-      </w:pPr>
-      <w:r>
-        <w:rPr>
-          <w:rFonts w:cs="B Nazanin" w:hint="cs"/>
-          <w:sz w:val="24"/>
-          <w:szCs w:val="24"/>
-          <w:rtl/>
-        </w:rPr>
-        <w:t xml:space="preserve">د) </w:t>
-      </w:r>
-      <w:r>
-        <w:rPr>
-          <w:rFonts w:cs="B Nazanin"/>
-          <w:sz w:val="24"/>
-          <w:szCs w:val="24"/>
-          <w:rtl/>
-        </w:rPr>
-        <w:t xml:space="preserve">با اعمال تغییرات الزم، مدار را به یک شیفترجیستر دوطرفه </w:t>
-      </w:r>
-      <w:r>
-        <w:rPr>
-          <w:rFonts w:cs="B Nazanin"/>
-          <w:sz w:val="24"/>
-          <w:szCs w:val="24"/>
-        </w:rPr>
-        <w:t>)</w:t>
-      </w:r>
-      <w:r>
-        <w:rPr>
-          <w:rFonts w:cs="B Nazanin"/>
-          <w:sz w:val="24"/>
-          <w:szCs w:val="24"/>
-          <w:rtl/>
-        </w:rPr>
-        <w:t>بدون قابلیت بارگذاری موازی</w:t>
-      </w:r>
-      <w:r>
-        <w:rPr>
-          <w:rFonts w:cs="B Nazanin"/>
-          <w:sz w:val="24"/>
-          <w:szCs w:val="24"/>
-        </w:rPr>
-        <w:t>(</w:t>
-      </w:r>
-      <w:r>
-        <w:rPr>
-          <w:rFonts w:cs="B Nazanin"/>
-          <w:sz w:val="24"/>
-          <w:szCs w:val="24"/>
-          <w:rtl/>
-        </w:rPr>
-        <w:t xml:space="preserve"> تبدیل کنید، به این ترتیب که اگر 0</w:t>
-      </w:r>
-      <w:r>
-        <w:rPr>
-          <w:rFonts w:cs="B Nazanin"/>
-          <w:sz w:val="24"/>
-          <w:szCs w:val="24"/>
-        </w:rPr>
-        <w:t>=Mode</w:t>
-      </w:r>
-      <w:r>
-        <w:rPr>
-          <w:rFonts w:cs="B Nazanin"/>
-          <w:sz w:val="24"/>
-          <w:szCs w:val="24"/>
-          <w:rtl/>
-        </w:rPr>
-        <w:t>، شیفت به راست و اگر 1</w:t>
-      </w:r>
-      <w:r>
-        <w:rPr>
-          <w:rFonts w:cs="B Nazanin"/>
-          <w:sz w:val="24"/>
-          <w:szCs w:val="24"/>
-        </w:rPr>
-        <w:t>=Mode</w:t>
-      </w:r>
-      <w:r>
-        <w:rPr>
-          <w:rFonts w:cs="B Nazanin"/>
-          <w:sz w:val="24"/>
-          <w:szCs w:val="24"/>
-          <w:rtl/>
-        </w:rPr>
-        <w:t>، شیفت به چپ انجام شود</w:t>
-      </w:r>
-      <w:r>
-        <w:rPr>
-          <w:rFonts w:cs="B Nazanin"/>
-          <w:sz w:val="24"/>
-          <w:szCs w:val="24"/>
-        </w:rPr>
-        <w:t>.</w:t>
-      </w:r>
+          <w:rtl/>
+        </w:rPr>
+        <w:t>چالش ها</w:t>
+      </w:r>
+      <w:bookmarkEnd w:id="7"/>
     </w:p>
     <w:p>
       <w:pPr>
         <w:pStyle w:val="Heading1"/>
         <w:rPr>
           <w:rFonts w:cs="B Nazanin"/>
-          <w:sz w:val="28"/>
-          <w:szCs w:val="28"/>
-          <w:rtl/>
-        </w:rPr>
-      </w:pPr>
-      <w:bookmarkStart w:id="5" w:name="_Toc171712193"/>
-      <w:r>
-        <w:rPr>
-          <w:rFonts w:cs="B Nazanin" w:hint="cs"/>
-          <w:sz w:val="28"/>
-          <w:szCs w:val="28"/>
-          <w:rtl/>
-        </w:rPr>
-        <w:t>آزمایش دوم</w:t>
-      </w:r>
-      <w:bookmarkEnd w:id="5"/>
-    </w:p>
-    <w:p>
-      <w:pPr>
-        <w:rPr>
-          <w:rFonts w:cs="B Nazanin"/>
-          <w:sz w:val="24"/>
-          <w:szCs w:val="24"/>
-          <w:rtl/>
-        </w:rPr>
-      </w:pPr>
-      <w:r>
-        <w:rPr>
-          <w:rFonts w:cs="B Nazanin" w:hint="cs"/>
-          <w:sz w:val="24"/>
-          <w:szCs w:val="24"/>
-          <w:rtl/>
-        </w:rPr>
-        <w:t xml:space="preserve">الف) </w:t>
-      </w:r>
-      <w:r>
-        <w:rPr>
-          <w:rFonts w:cs="B Nazanin"/>
-          <w:sz w:val="24"/>
-          <w:szCs w:val="24"/>
-          <w:rtl/>
-        </w:rPr>
-        <w:t>با استفاده از تراشه 7495 یک شیفترجیستر با قابلیت شیفت به راست و بارگذاری موازی بسازید</w:t>
-      </w:r>
-    </w:p>
-    <w:p>
-      <w:pPr>
-        <w:rPr>
-          <w:rFonts w:cs="B Nazanin"/>
-          <w:sz w:val="24"/>
-          <w:szCs w:val="24"/>
-          <w:rtl/>
-        </w:rPr>
-      </w:pPr>
-      <w:r>
-        <w:rPr>
-          <w:rFonts w:cs="B Nazanin" w:hint="cs"/>
-          <w:sz w:val="24"/>
-          <w:szCs w:val="24"/>
-          <w:rtl/>
-        </w:rPr>
-        <w:t>ب)</w:t>
-      </w:r>
-      <w:r>
-        <w:rPr>
-          <w:rFonts w:cs="B Nazanin"/>
-          <w:sz w:val="24"/>
-          <w:szCs w:val="24"/>
-        </w:rPr>
-        <w:t xml:space="preserve"> </w:t>
-      </w:r>
-      <w:r>
-        <w:rPr>
-          <w:rFonts w:cs="B Nazanin"/>
-          <w:sz w:val="24"/>
-          <w:szCs w:val="24"/>
-          <w:rtl/>
-        </w:rPr>
-        <w:t>با اضافه کردن گیتهای الزم به شیفترجیستری که در بند قبل ساختید، مداری طراحی کنید که بتواند رشتههای ،1101 ،1110 0010 و 0001 را شناسایی کند. مدار باید دائما به دنبال هر کدام از این رشتهها بگردد و به محض مشاهده یكی از آنها، خروجی یک تولید کند</w:t>
-      </w:r>
-      <w:r>
-        <w:rPr>
-          <w:rFonts w:cs="B Nazanin"/>
-          <w:sz w:val="24"/>
-          <w:szCs w:val="24"/>
-        </w:rPr>
-        <w:t>.</w:t>
-      </w:r>
-    </w:p>
-    <w:p>
-      <w:pPr>
-        <w:pStyle w:val="Heading1"/>
-        <w:rPr>
-          <w:rFonts w:cs="B Nazanin"/>
-          <w:rtl/>
-        </w:rPr>
-      </w:pPr>
-      <w:bookmarkStart w:id="6" w:name="_Toc171712194"/>
-      <w:r>
-        <w:rPr>
-          <w:rFonts w:cs="B Nazanin" w:hint="cs"/>
-          <w:rtl/>
-        </w:rPr>
-        <w:t>نتایج مورد انتظار</w:t>
-      </w:r>
-      <w:bookmarkEnd w:id="6"/>
-    </w:p>
-    <w:p>
-      <w:pPr>
-        <w:rPr>
-          <w:rtl/>
-        </w:rPr>
-      </w:pPr>
-    </w:p>
-    <w:p>
-      <w:pPr>
-        <w:pStyle w:val="Heading1"/>
-        <w:rPr>
-          <w:rFonts w:cs="B Nazanin"/>
-          <w:rtl/>
-        </w:rPr>
-      </w:pPr>
-      <w:bookmarkStart w:id="7" w:name="_Toc171712195"/>
-      <w:r>
-        <w:rPr>
-          <w:rFonts w:cs="B Nazanin" w:hint="cs"/>
-          <w:rtl/>
-        </w:rPr>
-        <w:t>چالش ها</w:t>
-      </w:r>
-      <w:bookmarkEnd w:id="7"/>
-    </w:p>
-    <w:p>
-      <w:pPr>
-        <w:pStyle w:val="Heading1"/>
-        <w:rPr>
-          <w:rFonts w:cs="B Nazanin"/>
-          <w:rtl/>
-        </w:rPr>
-      </w:pPr>
-      <w:bookmarkStart w:id="8" w:name="_Toc171712196"/>
+          <w:rtl/>
+        </w:rPr>
+      </w:pPr>
+      <w:bookmarkStart w:id="8" w:name="_Toc171713682"/>
       <w:r>
         <w:rPr>
           <w:rFonts w:cs="B Nazanin" w:hint="cs"/>
@@ -3414,7 +3634,7 @@
 </file>
 
 <file path=customXml/itemProps1.xml><?xml version="1.0" encoding="utf-8"?>
-<ds:datastoreItem xmlns:ds="http://schemas.openxmlformats.org/officeDocument/2006/customXml" ds:itemID="{FCE17C8D-6954-49E4-9002-EFFA759033CA}">
+<ds:datastoreItem xmlns:ds="http://schemas.openxmlformats.org/officeDocument/2006/customXml" ds:itemID="{0EE8D9C9-E833-4AB2-9CEF-1F74B280C80A}">
   <ds:schemaRefs>
     <ds:schemaRef ds:uri="http://schemas.openxmlformats.org/officeDocument/2006/bibliography"/>
   </ds:schemaRefs>

</xml_diff>

<commit_message>
obstacles of second experiment done
</commit_message>
<xml_diff>
--- a/Az2/gozAz/GozAz2.docx
+++ b/Az2/gozAz/GozAz2.docx
@@ -1525,7 +1525,6 @@
     <w:p>
       <w:pPr>
         <w:rPr>
-          <w:rFonts w:hint="cs"/>
           <w:rtl/>
         </w:rPr>
       </w:pPr>
@@ -1552,7 +1551,7 @@
     <w:p>
       <w:pPr>
         <w:rPr>
-          <w:rFonts w:cs="B Nazanin" w:hint="cs"/>
+          <w:rFonts w:cs="B Nazanin"/>
           <w:sz w:val="24"/>
           <w:szCs w:val="24"/>
           <w:rtl/>
@@ -2185,6 +2184,156 @@
     </w:p>
     <w:p>
       <w:pPr>
+        <w:rPr>
+          <w:rFonts w:cs="B Nazanin"/>
+          <w:sz w:val="24"/>
+          <w:szCs w:val="24"/>
+          <w:rtl/>
+        </w:rPr>
+      </w:pPr>
+    </w:p>
+    <w:p>
+      <w:pPr>
+        <w:rPr>
+          <w:rFonts w:cs="B Nazanin"/>
+          <w:sz w:val="24"/>
+          <w:szCs w:val="24"/>
+          <w:rtl/>
+        </w:rPr>
+      </w:pPr>
+    </w:p>
+    <w:p>
+      <w:pPr>
+        <w:rPr>
+          <w:rFonts w:cs="B Nazanin"/>
+          <w:sz w:val="24"/>
+          <w:szCs w:val="24"/>
+          <w:rtl/>
+        </w:rPr>
+      </w:pPr>
+    </w:p>
+    <w:p>
+      <w:pPr>
+        <w:rPr>
+          <w:rFonts w:cs="B Nazanin"/>
+          <w:sz w:val="24"/>
+          <w:szCs w:val="24"/>
+          <w:rtl/>
+        </w:rPr>
+      </w:pPr>
+    </w:p>
+    <w:p>
+      <w:pPr>
+        <w:rPr>
+          <w:rFonts w:cs="B Nazanin"/>
+          <w:sz w:val="24"/>
+          <w:szCs w:val="24"/>
+          <w:rtl/>
+        </w:rPr>
+      </w:pPr>
+    </w:p>
+    <w:p>
+      <w:pPr>
+        <w:rPr>
+          <w:rFonts w:cs="B Nazanin"/>
+          <w:sz w:val="24"/>
+          <w:szCs w:val="24"/>
+          <w:rtl/>
+        </w:rPr>
+      </w:pPr>
+    </w:p>
+    <w:p>
+      <w:pPr>
+        <w:rPr>
+          <w:rFonts w:cs="B Nazanin"/>
+          <w:sz w:val="24"/>
+          <w:szCs w:val="24"/>
+          <w:rtl/>
+        </w:rPr>
+      </w:pPr>
+    </w:p>
+    <w:p>
+      <w:pPr>
+        <w:rPr>
+          <w:rFonts w:cs="B Nazanin"/>
+          <w:sz w:val="24"/>
+          <w:szCs w:val="24"/>
+          <w:rtl/>
+        </w:rPr>
+      </w:pPr>
+    </w:p>
+    <w:p>
+      <w:pPr>
+        <w:rPr>
+          <w:rFonts w:cs="B Nazanin"/>
+          <w:sz w:val="24"/>
+          <w:szCs w:val="24"/>
+          <w:rtl/>
+        </w:rPr>
+      </w:pPr>
+    </w:p>
+    <w:p>
+      <w:pPr>
+        <w:rPr>
+          <w:rFonts w:cs="B Nazanin"/>
+          <w:sz w:val="24"/>
+          <w:szCs w:val="24"/>
+          <w:rtl/>
+        </w:rPr>
+      </w:pPr>
+    </w:p>
+    <w:p>
+      <w:pPr>
+        <w:rPr>
+          <w:rFonts w:cs="B Nazanin"/>
+          <w:sz w:val="24"/>
+          <w:szCs w:val="24"/>
+          <w:rtl/>
+        </w:rPr>
+      </w:pPr>
+    </w:p>
+    <w:p>
+      <w:pPr>
+        <w:rPr>
+          <w:rFonts w:cs="B Nazanin"/>
+          <w:sz w:val="24"/>
+          <w:szCs w:val="24"/>
+          <w:rtl/>
+        </w:rPr>
+      </w:pPr>
+    </w:p>
+    <w:p>
+      <w:pPr>
+        <w:rPr>
+          <w:rFonts w:cs="B Nazanin"/>
+          <w:sz w:val="24"/>
+          <w:szCs w:val="24"/>
+          <w:rtl/>
+        </w:rPr>
+      </w:pPr>
+    </w:p>
+    <w:p>
+      <w:pPr>
+        <w:rPr>
+          <w:rFonts w:cs="B Nazanin"/>
+          <w:sz w:val="24"/>
+          <w:szCs w:val="24"/>
+          <w:rtl/>
+        </w:rPr>
+      </w:pPr>
+    </w:p>
+    <w:p>
+      <w:pPr>
+        <w:rPr>
+          <w:rFonts w:cs="B Nazanin"/>
+          <w:sz w:val="24"/>
+          <w:szCs w:val="24"/>
+          <w:rtl/>
+        </w:rPr>
+      </w:pPr>
+    </w:p>
+    <w:p>
+      <w:pPr>
         <w:pStyle w:val="Heading1"/>
         <w:rPr>
           <w:rFonts w:cs="B Nazanin"/>
@@ -2197,6 +2346,7 @@
           <w:rFonts w:cs="B Nazanin" w:hint="cs"/>
           <w:rtl/>
         </w:rPr>
+        <w:lastRenderedPageBreak/>
         <w:t>نتایج مورد انتظار</w:t>
       </w:r>
       <w:bookmarkEnd w:id="5"/>
@@ -2218,7 +2368,6 @@
     <w:p>
       <w:pPr>
         <w:rPr>
-          <w:rFonts w:hint="cs"/>
           <w:rtl/>
         </w:rPr>
       </w:pPr>
@@ -2264,7 +2413,17 @@
           <w:rFonts w:hint="cs"/>
           <w:rtl/>
         </w:rPr>
-        <w:t xml:space="preserve">بارگذاری می شوند و با </w:t>
+        <w:t>بارگذاری</w:t>
+      </w:r>
+      <w:r>
+        <w:t xml:space="preserve"> </w:t>
+      </w:r>
+      <w:r>
+        <w:rPr>
+          <w:rFonts w:hint="cs"/>
+          <w:rtl/>
+        </w:rPr>
+        <w:t xml:space="preserve">شوند و با </w:t>
       </w:r>
       <w:r>
         <w:t>mode=1</w:t>
@@ -2300,7 +2459,6 @@
     <w:p>
       <w:pPr>
         <w:rPr>
-          <w:rFonts w:hint="cs"/>
           <w:rtl/>
         </w:rPr>
       </w:pPr>
@@ -2315,7 +2473,6 @@
     <w:p>
       <w:pPr>
         <w:rPr>
-          <w:rFonts w:hint="cs"/>
           <w:rtl/>
         </w:rPr>
       </w:pPr>
@@ -2399,14 +2556,7 @@
           <w:rFonts w:hint="cs"/>
           <w:rtl/>
         </w:rPr>
-        <w:t>شیفت به سمت چپ است</w:t>
-      </w:r>
-      <w:r>
-        <w:rPr>
-          <w:rFonts w:hint="cs"/>
-          <w:rtl/>
-        </w:rPr>
-        <w:t xml:space="preserve"> و </w:t>
+        <w:t xml:space="preserve">شیفت به سمت چپ است و </w:t>
       </w:r>
       <w:r>
         <w:t xml:space="preserve">mode =1 </w:t>
@@ -2422,7 +2572,6 @@
     <w:p>
       <w:pPr>
         <w:rPr>
-          <w:rFonts w:hint="cs"/>
           <w:rtl/>
         </w:rPr>
       </w:pPr>
@@ -2464,7 +2613,6 @@
     <w:p>
       <w:pPr>
         <w:rPr>
-          <w:rFonts w:hint="cs"/>
           <w:rtl/>
         </w:rPr>
       </w:pPr>
@@ -2485,43 +2633,470 @@
         </w:rPr>
         <w:t xml:space="preserve"> در الگو های مشخص شده.</w:t>
       </w:r>
-      <w:bookmarkStart w:id="6" w:name="_GoBack"/>
+    </w:p>
+    <w:p>
+      <w:pPr>
+        <w:rPr>
+          <w:rtl/>
+        </w:rPr>
+      </w:pPr>
+    </w:p>
+    <w:p>
+      <w:pPr>
+        <w:rPr>
+          <w:rtl/>
+        </w:rPr>
+      </w:pPr>
+    </w:p>
+    <w:p>
+      <w:pPr>
+        <w:rPr>
+          <w:rtl/>
+        </w:rPr>
+      </w:pPr>
+    </w:p>
+    <w:p>
+      <w:pPr>
+        <w:rPr>
+          <w:rtl/>
+        </w:rPr>
+      </w:pPr>
+    </w:p>
+    <w:p>
+      <w:pPr>
+        <w:rPr>
+          <w:rtl/>
+        </w:rPr>
+      </w:pPr>
+    </w:p>
+    <w:p>
+      <w:pPr>
+        <w:rPr>
+          <w:rtl/>
+        </w:rPr>
+      </w:pPr>
+    </w:p>
+    <w:p>
+      <w:pPr>
+        <w:rPr>
+          <w:rtl/>
+        </w:rPr>
+      </w:pPr>
+    </w:p>
+    <w:p>
+      <w:pPr>
+        <w:rPr>
+          <w:rtl/>
+        </w:rPr>
+      </w:pPr>
+    </w:p>
+    <w:p>
+      <w:pPr>
+        <w:rPr>
+          <w:rtl/>
+        </w:rPr>
+      </w:pPr>
+    </w:p>
+    <w:p>
+      <w:pPr>
+        <w:rPr>
+          <w:rtl/>
+        </w:rPr>
+      </w:pPr>
+    </w:p>
+    <w:p>
+      <w:pPr>
+        <w:rPr>
+          <w:rtl/>
+        </w:rPr>
+      </w:pPr>
+    </w:p>
+    <w:p>
+      <w:pPr>
+        <w:rPr>
+          <w:rtl/>
+        </w:rPr>
+      </w:pPr>
+    </w:p>
+    <w:p>
+      <w:pPr>
+        <w:rPr>
+          <w:rtl/>
+        </w:rPr>
+      </w:pPr>
+    </w:p>
+    <w:p>
+      <w:pPr>
+        <w:rPr>
+          <w:rtl/>
+        </w:rPr>
+      </w:pPr>
+    </w:p>
+    <w:p>
+      <w:pPr>
+        <w:rPr>
+          <w:rtl/>
+        </w:rPr>
+      </w:pPr>
+    </w:p>
+    <w:p>
+      <w:pPr>
+        <w:rPr>
+          <w:rtl/>
+        </w:rPr>
+      </w:pPr>
+    </w:p>
+    <w:p>
+      <w:pPr>
+        <w:rPr>
+          <w:rtl/>
+        </w:rPr>
+      </w:pPr>
+    </w:p>
+    <w:p>
+      <w:pPr>
+        <w:rPr>
+          <w:rtl/>
+        </w:rPr>
+      </w:pPr>
+    </w:p>
+    <w:p>
+      <w:pPr>
+        <w:rPr>
+          <w:rtl/>
+        </w:rPr>
+      </w:pPr>
+    </w:p>
+    <w:p>
+      <w:pPr>
+        <w:pStyle w:val="Heading1"/>
+        <w:rPr>
+          <w:rFonts w:cs="B Nazanin"/>
+        </w:rPr>
+      </w:pPr>
+      <w:bookmarkStart w:id="6" w:name="_Toc171713681"/>
+      <w:r>
+        <w:rPr>
+          <w:rFonts w:cs="B Nazanin" w:hint="cs"/>
+          <w:rtl/>
+        </w:rPr>
+        <w:lastRenderedPageBreak/>
+        <w:t>چالش ها</w:t>
+      </w:r>
       <w:bookmarkEnd w:id="6"/>
     </w:p>
     <w:p>
       <w:pPr>
+        <w:rPr>
+          <w:rtl/>
+        </w:rPr>
+      </w:pPr>
+      <w:r>
+        <w:rPr>
+          <w:rFonts w:hint="cs"/>
+          <w:rtl/>
+        </w:rPr>
+        <w:t>به خاطر وجود</w:t>
+      </w:r>
+      <w:r>
+        <w:t>IC</w:t>
+      </w:r>
+      <w:r>
+        <w:rPr>
+          <w:rFonts w:hint="cs"/>
+          <w:rtl/>
+        </w:rPr>
+        <w:t xml:space="preserve"> ها</w:t>
+      </w:r>
+      <w:r>
+        <w:rPr>
+          <w:rFonts w:hint="cs"/>
+          <w:rtl/>
+        </w:rPr>
+        <w:t>ی بسیار</w:t>
+      </w:r>
+      <w:r>
+        <w:rPr>
+          <w:rFonts w:hint="cs"/>
+          <w:rtl/>
+        </w:rPr>
+        <w:t xml:space="preserve"> مدار</w:t>
+      </w:r>
+      <w:r>
+        <w:t xml:space="preserve"> </w:t>
+      </w:r>
+      <w:r>
+        <w:rPr>
+          <w:rFonts w:hint="cs"/>
+          <w:rtl/>
+        </w:rPr>
+        <w:t>بخش اول</w:t>
+      </w:r>
+      <w:r>
+        <w:rPr>
+          <w:rFonts w:hint="cs"/>
+          <w:rtl/>
+        </w:rPr>
+        <w:t xml:space="preserve"> در یک </w:t>
+      </w:r>
+      <w:r>
+        <w:t>bread board</w:t>
+      </w:r>
+      <w:r>
+        <w:rPr>
+          <w:rFonts w:hint="cs"/>
+          <w:rtl/>
+        </w:rPr>
+        <w:t xml:space="preserve"> </w:t>
+      </w:r>
+      <w:r>
+        <w:rPr>
+          <w:rFonts w:hint="cs"/>
+          <w:rtl/>
+        </w:rPr>
+        <w:t xml:space="preserve">به راحتی </w:t>
+      </w:r>
+      <w:r>
+        <w:rPr>
+          <w:rFonts w:hint="cs"/>
+          <w:rtl/>
+        </w:rPr>
+        <w:t xml:space="preserve">جا نمی شد و با ابتکار استفاده از دو </w:t>
+      </w:r>
+      <w:r>
+        <w:t>bread board</w:t>
+      </w:r>
+      <w:r>
+        <w:rPr>
+          <w:rFonts w:hint="cs"/>
+          <w:rtl/>
+        </w:rPr>
+        <w:t xml:space="preserve"> مسئله </w:t>
+      </w:r>
+      <w:r>
+        <w:rPr>
+          <w:rFonts w:hint="cs"/>
+          <w:rtl/>
+        </w:rPr>
+        <w:t>رفع</w:t>
+      </w:r>
+      <w:r>
+        <w:rPr>
+          <w:rFonts w:hint="cs"/>
+          <w:rtl/>
+        </w:rPr>
+        <w:t xml:space="preserve"> شد.</w:t>
+      </w:r>
+      <w:r>
+        <w:rPr>
+          <w:rFonts w:hint="cs"/>
+          <w:rtl/>
+        </w:rPr>
+        <w:t xml:space="preserve"> همچنین </w:t>
+      </w:r>
+      <w:r>
+        <w:rPr>
+          <w:rFonts w:hint="cs"/>
+          <w:rtl/>
+        </w:rPr>
+        <w:t>به دلیل ازدیاد سیم ها</w:t>
+      </w:r>
+      <w:r>
+        <w:rPr>
+          <w:rFonts w:hint="cs"/>
+          <w:rtl/>
+        </w:rPr>
+        <w:t xml:space="preserve"> و لختی انتهایشان ممکن بود خطاها ونتایج ناخواسته ای رقم بخورد که برای اطمینان حدالامکان از جامپر استفاده کردیم</w:t>
+      </w:r>
+      <w:r>
+        <w:rPr>
+          <w:rFonts w:hint="cs"/>
+          <w:rtl/>
+        </w:rPr>
+        <w:t>.</w:t>
+      </w:r>
+      <w:r>
+        <w:rPr>
+          <w:rFonts w:hint="cs"/>
+          <w:rtl/>
+        </w:rPr>
+        <w:t xml:space="preserve"> ( هردو مورد در عکس زیر قابل مشاهده است)</w:t>
+      </w:r>
+    </w:p>
+    <w:p>
+      <w:pPr>
+        <w:rPr>
+          <w:rFonts w:hint="cs"/>
+          <w:rtl/>
+        </w:rPr>
+      </w:pPr>
+      <w:r>
+        <w:rPr>
+          <w:rFonts w:hint="cs"/>
+          <w:noProof/>
+          <w:rtl/>
+          <w:lang w:bidi="ar-SA"/>
+        </w:rPr>
+        <w:drawing>
+          <wp:inline distT="0" distB="0" distL="0" distR="0">
+            <wp:extent cx="5943600" cy="4457700"/>
+            <wp:effectExtent l="0" t="0" r="0" b="0"/>
+            <wp:docPr id="4" name="Picture 4"/>
+            <wp:cNvGraphicFramePr>
+              <a:graphicFrameLocks xmlns:a="http://schemas.openxmlformats.org/drawingml/2006/main" noChangeAspect="1"/>
+            </wp:cNvGraphicFramePr>
+            <a:graphic xmlns:a="http://schemas.openxmlformats.org/drawingml/2006/main">
+              <a:graphicData uri="http://schemas.openxmlformats.org/drawingml/2006/picture">
+                <pic:pic xmlns:pic="http://schemas.openxmlformats.org/drawingml/2006/picture">
+                  <pic:nvPicPr>
+                    <pic:cNvPr id="4" name="20240708_102113.jpg"/>
+                    <pic:cNvPicPr/>
+                  </pic:nvPicPr>
+                  <pic:blipFill>
+                    <a:blip r:embed="rId10" cstate="print">
+                      <a:extLst>
+                        <a:ext uri="{28A0092B-C50C-407E-A947-70E740481C1C}">
+                          <a14:useLocalDpi xmlns:a14="http://schemas.microsoft.com/office/drawing/2010/main" val="0"/>
+                        </a:ext>
+                      </a:extLst>
+                    </a:blip>
+                    <a:stretch>
+                      <a:fillRect/>
+                    </a:stretch>
+                  </pic:blipFill>
+                  <pic:spPr>
+                    <a:xfrm>
+                      <a:off x="0" y="0"/>
+                      <a:ext cx="5943600" cy="4457700"/>
+                    </a:xfrm>
+                    <a:prstGeom prst="rect">
+                      <a:avLst/>
+                    </a:prstGeom>
+                  </pic:spPr>
+                </pic:pic>
+              </a:graphicData>
+            </a:graphic>
+          </wp:inline>
+        </w:drawing>
+      </w:r>
+    </w:p>
+    <w:p>
+      <w:pPr>
+        <w:rPr>
+          <w:i/>
+          <w:iCs/>
+          <w:rtl/>
+        </w:rPr>
+      </w:pPr>
+    </w:p>
+    <w:p>
+      <w:pPr>
+        <w:rPr>
+          <w:i/>
+          <w:iCs/>
+          <w:rtl/>
+        </w:rPr>
+      </w:pPr>
+    </w:p>
+    <w:p>
+      <w:pPr>
+        <w:rPr>
+          <w:i/>
+          <w:iCs/>
+          <w:rtl/>
+        </w:rPr>
+      </w:pPr>
+    </w:p>
+    <w:p>
+      <w:pPr>
+        <w:rPr>
+          <w:i/>
+          <w:iCs/>
+          <w:rtl/>
+        </w:rPr>
+      </w:pPr>
+    </w:p>
+    <w:p>
+      <w:pPr>
+        <w:rPr>
+          <w:i/>
+          <w:iCs/>
+          <w:rtl/>
+        </w:rPr>
+      </w:pPr>
+    </w:p>
+    <w:p>
+      <w:pPr>
+        <w:rPr>
+          <w:i/>
+          <w:iCs/>
+          <w:rtl/>
+        </w:rPr>
+      </w:pPr>
+    </w:p>
+    <w:p>
+      <w:pPr>
+        <w:rPr>
+          <w:i/>
+          <w:iCs/>
+          <w:rtl/>
+        </w:rPr>
+      </w:pPr>
+    </w:p>
+    <w:p>
+      <w:pPr>
+        <w:rPr>
+          <w:i/>
+          <w:iCs/>
+          <w:rtl/>
+        </w:rPr>
+      </w:pPr>
+    </w:p>
+    <w:p>
+      <w:pPr>
+        <w:rPr>
+          <w:i/>
+          <w:iCs/>
+          <w:rtl/>
+        </w:rPr>
+      </w:pPr>
+    </w:p>
+    <w:p>
+      <w:pPr>
+        <w:rPr>
+          <w:rFonts w:hint="cs"/>
+          <w:i/>
+          <w:iCs/>
+          <w:rtl/>
+        </w:rPr>
+      </w:pPr>
+    </w:p>
+    <w:p>
+      <w:pPr>
         <w:pStyle w:val="Heading1"/>
         <w:rPr>
           <w:rFonts w:cs="B Nazanin"/>
           <w:rtl/>
         </w:rPr>
       </w:pPr>
-      <w:bookmarkStart w:id="7" w:name="_Toc171713681"/>
+      <w:bookmarkStart w:id="7" w:name="_Toc171713682"/>
       <w:r>
         <w:rPr>
           <w:rFonts w:cs="B Nazanin" w:hint="cs"/>
           <w:rtl/>
         </w:rPr>
-        <w:t>چالش ها</w:t>
+        <w:lastRenderedPageBreak/>
+        <w:t>نتایج</w:t>
       </w:r>
       <w:bookmarkEnd w:id="7"/>
     </w:p>
     <w:p>
       <w:pPr>
-        <w:pStyle w:val="Heading1"/>
-        <w:rPr>
-          <w:rFonts w:cs="B Nazanin"/>
-          <w:rtl/>
-        </w:rPr>
-      </w:pPr>
-      <w:bookmarkStart w:id="8" w:name="_Toc171713682"/>
-      <w:r>
-        <w:rPr>
-          <w:rFonts w:cs="B Nazanin" w:hint="cs"/>
-          <w:rtl/>
-        </w:rPr>
-        <w:t>نتایج</w:t>
-      </w:r>
+        <w:rPr>
+          <w:rtl/>
+        </w:rPr>
+      </w:pPr>
+      <w:bookmarkStart w:id="8" w:name="_GoBack"/>
       <w:bookmarkEnd w:id="8"/>
     </w:p>
     <w:sectPr>
@@ -3634,7 +4209,7 @@
 </file>
 
 <file path=customXml/itemProps1.xml><?xml version="1.0" encoding="utf-8"?>
-<ds:datastoreItem xmlns:ds="http://schemas.openxmlformats.org/officeDocument/2006/customXml" ds:itemID="{0EE8D9C9-E833-4AB2-9CEF-1F74B280C80A}">
+<ds:datastoreItem xmlns:ds="http://schemas.openxmlformats.org/officeDocument/2006/customXml" ds:itemID="{699AC5A3-3602-485F-ACFD-084E0F2D7207}">
   <ds:schemaRefs>
     <ds:schemaRef ds:uri="http://schemas.openxmlformats.org/officeDocument/2006/bibliography"/>
   </ds:schemaRefs>

</xml_diff>